<commit_message>
[PRODUCTO-2339] Modificacion de la plantilla de CREDITO
Former-commit-id: a2024bc180787730956d8fc827cd9c74b7e72e2e
</commit_message>
<xml_diff>
--- a/recovery-precontencioso-plugin/src/main/resources/plantillasLiquidaciones/CREDITO.docx
+++ b/recovery-precontencioso-plugin/src/main/resources/plantillasLiquidaciones/CREDITO.docx
@@ -2542,14 +2542,27 @@
                   </w:tcMar>
                 </w:tcPr>
                 <w:p>
-                  <w:fldSimple w:instr=" MERGEFIELD  ${interes.FEPTHA()}  \* MERGEFORMAT ">
-                    <w:r>
-                      <w:rPr>
-                        <w:noProof/>
-                      </w:rPr>
-                      <w:t>«${interes.FEPTHA()}»</w:t>
-                    </w:r>
-                  </w:fldSimple>
+                  <w:r>
+                    <w:fldChar w:fldCharType="begin"/>
+                  </w:r>
+                  <w:r>
+                    <w:instrText xml:space="preserve"> MERGEFIELD  ${interes.FEPTHA()}  \* MERGEFORMAT </w:instrText>
+                  </w:r>
+                  <w:r>
+                    <w:fldChar w:fldCharType="separate"/>
+                  </w:r>
+                  <w:r>
+                    <w:rPr>
+                      <w:noProof/>
+                    </w:rPr>
+                    <w:t>«${interes.FEPTHA()}»</w:t>
+                  </w:r>
+                  <w:r>
+                    <w:rPr>
+                      <w:noProof/>
+                    </w:rPr>
+                    <w:fldChar w:fldCharType="end"/>
+                  </w:r>
                 </w:p>
               </w:tc>
               <w:tc>
@@ -3810,14 +3823,27 @@
       <w:r>
         <w:t xml:space="preserve">EXPEDIENTE: </w:t>
       </w:r>
-      <w:fldSimple w:instr=" MERGEFIELD  ${LQ03.IDPRIG()}  \* MERGEFORMAT ">
-        <w:r>
-          <w:rPr>
-            <w:noProof/>
-          </w:rPr>
-          <w:t>«${LQ03.IDPRIG()}»</w:t>
-        </w:r>
-      </w:fldSimple>
+      <w:r>
+        <w:fldChar w:fldCharType="begin"/>
+      </w:r>
+      <w:r>
+        <w:instrText xml:space="preserve"> MERGEFIELD  ${LQ03.IDPRIG()}  \* MERGEFORMAT </w:instrText>
+      </w:r>
+      <w:r>
+        <w:fldChar w:fldCharType="separate"/>
+      </w:r>
+      <w:r>
+        <w:rPr>
+          <w:noProof/>
+        </w:rPr>
+        <w:t>«${LQ03.IDPRIG()}»</w:t>
+      </w:r>
+      <w:r>
+        <w:rPr>
+          <w:noProof/>
+        </w:rPr>
+        <w:fldChar w:fldCharType="end"/>
+      </w:r>
     </w:p>
     <w:p>
       <w:r>
@@ -3838,14 +3864,27 @@
       <w:r>
         <w:t xml:space="preserve">: </w:t>
       </w:r>
-      <w:fldSimple w:instr=" MERGEFIELD  ${LQ03.FFCTTO()}  \* MERGEFORMAT ">
-        <w:r>
-          <w:rPr>
-            <w:noProof/>
-          </w:rPr>
-          <w:t>«${LQ03.FFCTTO()}»</w:t>
-        </w:r>
-      </w:fldSimple>
+      <w:r>
+        <w:fldChar w:fldCharType="begin"/>
+      </w:r>
+      <w:r>
+        <w:instrText xml:space="preserve"> MERGEFIELD  ${LQ03.FFCTTO()}  \* MERGEFORMAT </w:instrText>
+      </w:r>
+      <w:r>
+        <w:fldChar w:fldCharType="separate"/>
+      </w:r>
+      <w:r>
+        <w:rPr>
+          <w:noProof/>
+        </w:rPr>
+        <w:t>«${LQ03.FFCTTO()}»</w:t>
+      </w:r>
+      <w:r>
+        <w:rPr>
+          <w:noProof/>
+        </w:rPr>
+        <w:fldChar w:fldCharType="end"/>
+      </w:r>
       <w:r>
         <w:t xml:space="preserve"> </w:t>
       </w:r>
@@ -3857,25 +3896,51 @@
       <w:r>
         <w:t xml:space="preserve">. Debe: </w:t>
       </w:r>
-      <w:fldSimple w:instr=" MERGEFIELD  ${C15_FIN_POINDB}  \* MERGEFORMAT ">
-        <w:r>
-          <w:rPr>
-            <w:noProof/>
-          </w:rPr>
-          <w:t>«${C15_FIN_POINDB}»</w:t>
-        </w:r>
-      </w:fldSimple>
+      <w:r>
+        <w:fldChar w:fldCharType="begin"/>
+      </w:r>
+      <w:r>
+        <w:instrText xml:space="preserve"> MERGEFIELD  ${C15_FIN_POINDB}  \* MERGEFORMAT </w:instrText>
+      </w:r>
+      <w:r>
+        <w:fldChar w:fldCharType="separate"/>
+      </w:r>
+      <w:r>
+        <w:rPr>
+          <w:noProof/>
+        </w:rPr>
+        <w:t>«${C15_FIN_POINDB}»</w:t>
+      </w:r>
+      <w:r>
+        <w:rPr>
+          <w:noProof/>
+        </w:rPr>
+        <w:fldChar w:fldCharType="end"/>
+      </w:r>
       <w:r>
         <w:t xml:space="preserve">% Límite Máximo: </w:t>
       </w:r>
-      <w:fldSimple w:instr=" MERGEFIELD  ${C15_FIN_IMLIAC}  \* MERGEFORMAT ">
-        <w:r>
-          <w:rPr>
-            <w:noProof/>
-          </w:rPr>
-          <w:t>«${C15_FIN_IMLIAC}»</w:t>
-        </w:r>
-      </w:fldSimple>
+      <w:r>
+        <w:fldChar w:fldCharType="begin"/>
+      </w:r>
+      <w:r>
+        <w:instrText xml:space="preserve"> MERGEFIELD  ${C15_FIN_IMLIAC}  \* MERGEFORMAT </w:instrText>
+      </w:r>
+      <w:r>
+        <w:fldChar w:fldCharType="separate"/>
+      </w:r>
+      <w:r>
+        <w:rPr>
+          <w:noProof/>
+        </w:rPr>
+        <w:t>«${C15_FIN_IMLIAC}»</w:t>
+      </w:r>
+      <w:r>
+        <w:rPr>
+          <w:noProof/>
+        </w:rPr>
+        <w:fldChar w:fldCharType="end"/>
+      </w:r>
     </w:p>
     <w:p>
       <w:pPr>
@@ -3886,42 +3951,81 @@
       <w:r>
         <w:t xml:space="preserve">CTA OPERATIVA: </w:t>
       </w:r>
-      <w:fldSimple w:instr=" MERGEFIELD  ${LQ03.COIBTQ()}  \* MERGEFORMAT ">
-        <w:r>
-          <w:rPr>
-            <w:noProof/>
-          </w:rPr>
-          <w:t>«${LQ03.COIBTQ()}»</w:t>
-        </w:r>
-      </w:fldSimple>
+      <w:r>
+        <w:fldChar w:fldCharType="begin"/>
+      </w:r>
+      <w:r>
+        <w:instrText xml:space="preserve"> MERGEFIELD  ${LQ03.COIBTQ()}  \* MERGEFORMAT </w:instrText>
+      </w:r>
+      <w:r>
+        <w:fldChar w:fldCharType="separate"/>
+      </w:r>
+      <w:r>
+        <w:rPr>
+          <w:noProof/>
+        </w:rPr>
+        <w:t>«${LQ03.COIBTQ()}»</w:t>
+      </w:r>
+      <w:r>
+        <w:rPr>
+          <w:noProof/>
+        </w:rPr>
+        <w:fldChar w:fldCharType="end"/>
+      </w:r>
       <w:r>
         <w:t xml:space="preserve"> </w:t>
       </w:r>
       <w:r>
         <w:t xml:space="preserve">PERIODO DEL </w:t>
       </w:r>
-      <w:fldSimple w:instr=" MERGEFIELD  ${C15_FIN_FANTLQ}  \* MERGEFORMAT ">
-        <w:r>
-          <w:rPr>
-            <w:noProof/>
-          </w:rPr>
-          <w:t>«${C15_FIN_FANTLQ}»</w:t>
-        </w:r>
-      </w:fldSimple>
+      <w:r>
+        <w:fldChar w:fldCharType="begin"/>
+      </w:r>
+      <w:r>
+        <w:instrText xml:space="preserve"> MERGEFIELD  ${C15_FIN_FANTLQ}  \* MERGEFORMAT </w:instrText>
+      </w:r>
+      <w:r>
+        <w:fldChar w:fldCharType="separate"/>
+      </w:r>
+      <w:r>
+        <w:rPr>
+          <w:noProof/>
+        </w:rPr>
+        <w:t>«${C15_FIN_FANTLQ}»</w:t>
+      </w:r>
+      <w:r>
+        <w:rPr>
+          <w:noProof/>
+        </w:rPr>
+        <w:fldChar w:fldCharType="end"/>
+      </w:r>
       <w:r>
         <w:t xml:space="preserve"> </w:t>
       </w:r>
       <w:r>
         <w:t xml:space="preserve">AL </w:t>
       </w:r>
-      <w:fldSimple w:instr=" MERGEFIELD  ${C15_FIN_FEVALQ}  \* MERGEFORMAT ">
-        <w:r>
-          <w:rPr>
-            <w:noProof/>
-          </w:rPr>
-          <w:t>«${C15_FIN_FEVALQ}»</w:t>
-        </w:r>
-      </w:fldSimple>
+      <w:r>
+        <w:fldChar w:fldCharType="begin"/>
+      </w:r>
+      <w:r>
+        <w:instrText xml:space="preserve"> MERGEFIELD  ${C15_FIN_FEVALQ}  \* MERGEFORMAT </w:instrText>
+      </w:r>
+      <w:r>
+        <w:fldChar w:fldCharType="separate"/>
+      </w:r>
+      <w:r>
+        <w:rPr>
+          <w:noProof/>
+        </w:rPr>
+        <w:t>«${C15_FIN_FEVALQ}»</w:t>
+      </w:r>
+      <w:r>
+        <w:rPr>
+          <w:noProof/>
+        </w:rPr>
+        <w:fldChar w:fldCharType="end"/>
+      </w:r>
     </w:p>
     <w:p>
       <w:pPr>
@@ -3942,30 +4046,54 @@
       <w:r>
         <w:t xml:space="preserve">Don </w:t>
       </w:r>
-      <w:fldSimple w:instr=" MERGEFIELD  ${NOMBRE_APODERADO}  \* MERGEFORMAT ">
-        <w:r>
-          <w:rPr>
-            <w:noProof/>
-          </w:rPr>
-          <w:t>«${NOMBRE_APODERADO}»</w:t>
-        </w:r>
-      </w:fldSimple>
+      <w:r>
+        <w:fldChar w:fldCharType="begin"/>
+      </w:r>
+      <w:r>
+        <w:instrText xml:space="preserve"> MERGEFIELD  ${NOMBRE_APODERADO}  \* MERGEFORMAT </w:instrText>
+      </w:r>
+      <w:r>
+        <w:fldChar w:fldCharType="separate"/>
+      </w:r>
+      <w:r>
+        <w:rPr>
+          <w:noProof/>
+        </w:rPr>
+        <w:t>«${NOMBRE_APODERADO}»</w:t>
+      </w:r>
+      <w:r>
+        <w:rPr>
+          <w:noProof/>
+        </w:rPr>
+        <w:fldChar w:fldCharType="end"/>
+      </w:r>
       <w:r>
         <w:t xml:space="preserve">, </w:t>
       </w:r>
-      <w:fldSimple w:instr=" MERGEFIELD  ${NOMBRE_ENTIDAD}  \* MERGEFORMAT ">
-        <w:r>
-          <w:rPr>
-            <w:noProof/>
-          </w:rPr>
-          <w:t>«${NOMBRE_ENTIDAD}»</w:t>
-        </w:r>
-      </w:fldSimple>
+      <w:r>
+        <w:fldChar w:fldCharType="begin"/>
+      </w:r>
+      <w:r>
+        <w:instrText xml:space="preserve"> MERGEFIELD  ${NOMBRE_ENTIDAD}  \* MERGEFORMAT </w:instrText>
+      </w:r>
+      <w:r>
+        <w:fldChar w:fldCharType="separate"/>
+      </w:r>
+      <w:r>
+        <w:rPr>
+          <w:noProof/>
+        </w:rPr>
+        <w:t>«${NOMBRE_ENTIDAD}»</w:t>
+      </w:r>
+      <w:r>
+        <w:rPr>
+          <w:noProof/>
+        </w:rPr>
+        <w:fldChar w:fldCharType="end"/>
+      </w:r>
       <w:r>
         <w:t xml:space="preserve"> </w:t>
       </w:r>
-      <w:bookmarkStart w:id="0" w:name="_GoBack"/>
-      <w:bookmarkEnd w:id="0"/>
       <w:r>
         <w:t>cierra la presente con un saldo de</w:t>
       </w:r>
@@ -4009,14 +4137,27 @@
       <w:r>
         <w:t>(</w:t>
       </w:r>
-      <w:fldSimple w:instr=" MERGEFIELD  ${LQ03.IMDEUD()}  \* MERGEFORMAT ">
-        <w:r>
-          <w:rPr>
-            <w:noProof/>
-          </w:rPr>
-          <w:t>«${LQ03.IMDEUD()}»</w:t>
-        </w:r>
-      </w:fldSimple>
+      <w:r>
+        <w:fldChar w:fldCharType="begin"/>
+      </w:r>
+      <w:r>
+        <w:instrText xml:space="preserve"> MERGEFIELD  ${LQ03.IMDEUD()}  \* MERGEFORMAT </w:instrText>
+      </w:r>
+      <w:r>
+        <w:fldChar w:fldCharType="separate"/>
+      </w:r>
+      <w:r>
+        <w:rPr>
+          <w:noProof/>
+        </w:rPr>
+        <w:t>«${LQ03.IMDEUD()}»</w:t>
+      </w:r>
+      <w:r>
+        <w:rPr>
+          <w:noProof/>
+        </w:rPr>
+        <w:fldChar w:fldCharType="end"/>
+      </w:r>
       <w:r>
         <w:t xml:space="preserve"> </w:t>
       </w:r>
@@ -4358,8 +4499,9 @@
       </w:tblPr>
       <w:tblGrid>
         <w:gridCol w:w="3188"/>
-        <w:gridCol w:w="3074"/>
-        <w:gridCol w:w="4328"/>
+        <w:gridCol w:w="1882"/>
+        <w:gridCol w:w="2835"/>
+        <w:gridCol w:w="2685"/>
         <w:gridCol w:w="3630"/>
       </w:tblGrid>
       <w:tr>
@@ -4368,7 +4510,7 @@
         </w:trPr>
         <w:tc>
           <w:tcPr>
-            <w:tcW w:w="6262" w:type="dxa"/>
+            <w:tcW w:w="5070" w:type="dxa"/>
             <w:gridSpan w:val="2"/>
           </w:tcPr>
           <w:p>
@@ -4385,7 +4527,8 @@
         </w:tc>
         <w:tc>
           <w:tcPr>
-            <w:tcW w:w="4328" w:type="dxa"/>
+            <w:tcW w:w="5520" w:type="dxa"/>
+            <w:gridSpan w:val="2"/>
           </w:tcPr>
           <w:p>
             <w:pPr>
@@ -4406,15 +4549,19 @@
         </w:trPr>
         <w:tc>
           <w:tcPr>
-            <w:tcW w:w="6262" w:type="dxa"/>
+            <w:tcW w:w="5070" w:type="dxa"/>
             <w:gridSpan w:val="2"/>
             <w:vMerge w:val="restart"/>
           </w:tcPr>
-          <w:p/>
+          <w:p>
+            <w:bookmarkStart w:id="1" w:name="_GoBack"/>
+            <w:bookmarkEnd w:id="1"/>
+          </w:p>
         </w:tc>
         <w:tc>
           <w:tcPr>
-            <w:tcW w:w="4328" w:type="dxa"/>
+            <w:tcW w:w="5520" w:type="dxa"/>
+            <w:gridSpan w:val="2"/>
           </w:tcPr>
           <w:p>
             <w:pPr>
@@ -4431,14 +4578,27 @@
             <w:r>
               <w:t xml:space="preserve"> </w:t>
             </w:r>
-            <w:fldSimple w:instr=" MERGEFIELD  ${COEXPD_GLOBAL}  \* MERGEFORMAT ">
-              <w:r>
-                <w:rPr>
-                  <w:noProof/>
-                </w:rPr>
-                <w:t>«${COEXPD_GLOBAL}»</w:t>
-              </w:r>
-            </w:fldSimple>
+            <w:r>
+              <w:fldChar w:fldCharType="begin"/>
+            </w:r>
+            <w:r>
+              <w:instrText xml:space="preserve"> MERGEFIELD  ${COEXPD_GLOBAL}  \* MERGEFORMAT </w:instrText>
+            </w:r>
+            <w:r>
+              <w:fldChar w:fldCharType="separate"/>
+            </w:r>
+            <w:r>
+              <w:rPr>
+                <w:noProof/>
+              </w:rPr>
+              <w:t>«${COEXPD_GLOBAL}»</w:t>
+            </w:r>
+            <w:r>
+              <w:rPr>
+                <w:noProof/>
+              </w:rPr>
+              <w:fldChar w:fldCharType="end"/>
+            </w:r>
           </w:p>
         </w:tc>
         <w:tc>
@@ -4454,7 +4614,7 @@
         </w:trPr>
         <w:tc>
           <w:tcPr>
-            <w:tcW w:w="6262" w:type="dxa"/>
+            <w:tcW w:w="5070" w:type="dxa"/>
             <w:gridSpan w:val="2"/>
             <w:vMerge/>
           </w:tcPr>
@@ -4462,7 +4622,8 @@
         </w:tc>
         <w:tc>
           <w:tcPr>
-            <w:tcW w:w="4328" w:type="dxa"/>
+            <w:tcW w:w="5520" w:type="dxa"/>
+            <w:gridSpan w:val="2"/>
           </w:tcPr>
           <w:p>
             <w:pPr>
@@ -4565,19 +4726,32 @@
             <w:r>
               <w:t xml:space="preserve"> </w:t>
             </w:r>
-            <w:fldSimple w:instr=" MERGEFIELD  ${C15_FIN_FEFCON}  \* MERGEFORMAT ">
-              <w:r>
-                <w:rPr>
-                  <w:noProof/>
-                </w:rPr>
-                <w:t>«${C15_FIN_FEFCON}»</w:t>
-              </w:r>
-            </w:fldSimple>
+            <w:r>
+              <w:fldChar w:fldCharType="begin"/>
+            </w:r>
+            <w:r>
+              <w:instrText xml:space="preserve"> MERGEFIELD  ${C15_FIN_FEFCON}  \* MERGEFORMAT </w:instrText>
+            </w:r>
+            <w:r>
+              <w:fldChar w:fldCharType="separate"/>
+            </w:r>
+            <w:r>
+              <w:rPr>
+                <w:noProof/>
+              </w:rPr>
+              <w:t>«${C15_FIN_FEFCON}»</w:t>
+            </w:r>
+            <w:r>
+              <w:rPr>
+                <w:noProof/>
+              </w:rPr>
+              <w:fldChar w:fldCharType="end"/>
+            </w:r>
           </w:p>
         </w:tc>
         <w:tc>
           <w:tcPr>
-            <w:tcW w:w="3074" w:type="dxa"/>
+            <w:tcW w:w="1882" w:type="dxa"/>
           </w:tcPr>
           <w:p>
             <w:r>
@@ -4592,19 +4766,39 @@
               </w:rPr>
               <w:t>DESDE:</w:t>
             </w:r>
-            <w:fldSimple w:instr=" MERGEFIELD  ${C15_FIN_POINDB}  \* MERGEFORMAT ">
-              <w:r>
-                <w:rPr>
-                  <w:noProof/>
-                </w:rPr>
-                <w:t>«${C15_FIN_POINDB}»</w:t>
-              </w:r>
-            </w:fldSimple>
+            <w:r>
+              <w:rPr>
+                <w:b/>
+              </w:rPr>
+              <w:t xml:space="preserve"> </w:t>
+            </w:r>
+            <w:r>
+              <w:fldChar w:fldCharType="begin"/>
+            </w:r>
+            <w:r>
+              <w:instrText xml:space="preserve"> MERGEFIELD  ${C15_FIN_POINDB}  \* MERGEFORMAT </w:instrText>
+            </w:r>
+            <w:r>
+              <w:fldChar w:fldCharType="separate"/>
+            </w:r>
+            <w:r>
+              <w:rPr>
+                <w:noProof/>
+              </w:rPr>
+              <w:t>«${C15_FIN_POINDB}»</w:t>
+            </w:r>
+            <w:r>
+              <w:rPr>
+                <w:noProof/>
+              </w:rPr>
+              <w:fldChar w:fldCharType="end"/>
+            </w:r>
           </w:p>
         </w:tc>
         <w:tc>
           <w:tcPr>
-            <w:tcW w:w="4328" w:type="dxa"/>
+            <w:tcW w:w="5520" w:type="dxa"/>
+            <w:gridSpan w:val="2"/>
           </w:tcPr>
           <w:p>
             <w:r>
@@ -4616,14 +4810,27 @@
             <w:r>
               <w:t xml:space="preserve"> </w:t>
             </w:r>
-            <w:fldSimple w:instr=" MERGEFIELD  ${C15_FIN_IMLIAC}  \* MERGEFORMAT ">
-              <w:r>
-                <w:rPr>
-                  <w:noProof/>
-                </w:rPr>
-                <w:t>«${C15_FIN_IMLIAC}»</w:t>
-              </w:r>
-            </w:fldSimple>
+            <w:r>
+              <w:fldChar w:fldCharType="begin"/>
+            </w:r>
+            <w:r>
+              <w:instrText xml:space="preserve"> MERGEFIELD  ${C15_FIN_IMLIAC}  \* MERGEFORMAT </w:instrText>
+            </w:r>
+            <w:r>
+              <w:fldChar w:fldCharType="separate"/>
+            </w:r>
+            <w:r>
+              <w:rPr>
+                <w:noProof/>
+              </w:rPr>
+              <w:t>«${C15_FIN_IMLIAC}»</w:t>
+            </w:r>
+            <w:r>
+              <w:rPr>
+                <w:noProof/>
+              </w:rPr>
+              <w:fldChar w:fldCharType="end"/>
+            </w:r>
           </w:p>
         </w:tc>
         <w:tc>
@@ -4639,7 +4846,7 @@
         </w:trPr>
         <w:tc>
           <w:tcPr>
-            <w:tcW w:w="6262" w:type="dxa"/>
+            <w:tcW w:w="5070" w:type="dxa"/>
             <w:gridSpan w:val="2"/>
           </w:tcPr>
           <w:p>
@@ -4670,19 +4877,35 @@
             <w:r>
               <w:t xml:space="preserve"> </w:t>
             </w:r>
-            <w:fldSimple w:instr=" MERGEFIELD  ${C15_FIN_NCTAOP}  \* MERGEFORMAT ">
-              <w:r>
-                <w:rPr>
-                  <w:noProof/>
-                </w:rPr>
-                <w:t>«${C15_FIN_NCTAOP}»</w:t>
-              </w:r>
-            </w:fldSimple>
+            <w:r>
+              <w:fldChar w:fldCharType="begin"/>
+            </w:r>
+            <w:r>
+              <w:instrText xml:space="preserve"> M</w:instrText>
+            </w:r>
+            <w:r>
+              <w:instrText xml:space="preserve">ERGEFIELD  ${C15_FIN_NCTAOP}  \* MERGEFORMAT </w:instrText>
+            </w:r>
+            <w:r>
+              <w:fldChar w:fldCharType="separate"/>
+            </w:r>
+            <w:r>
+              <w:rPr>
+                <w:noProof/>
+              </w:rPr>
+              <w:t>«${C15_FIN_NCTAOP}»</w:t>
+            </w:r>
+            <w:r>
+              <w:rPr>
+                <w:noProof/>
+              </w:rPr>
+              <w:fldChar w:fldCharType="end"/>
+            </w:r>
           </w:p>
         </w:tc>
         <w:tc>
           <w:tcPr>
-            <w:tcW w:w="4328" w:type="dxa"/>
+            <w:tcW w:w="2835" w:type="dxa"/>
           </w:tcPr>
           <w:p>
             <w:pPr>
@@ -4690,19 +4913,33 @@
                 <w:highlight w:val="green"/>
               </w:rPr>
             </w:pPr>
-            <w:fldSimple w:instr=" MERGEFIELD  ${C15_FIN_DESLIQ}  \* MERGEFORMAT ">
-              <w:r>
-                <w:rPr>
-                  <w:noProof/>
-                </w:rPr>
-                <w:t>«${C15_FIN_DESLIQ}»</w:t>
-              </w:r>
-            </w:fldSimple>
+            <w:r>
+              <w:fldChar w:fldCharType="begin"/>
+            </w:r>
+            <w:r>
+              <w:instrText xml:space="preserve"> MERGEFIELD  ${C15_FIN_DESLIQ}  \* MERGEFORMAT </w:instrText>
+            </w:r>
+            <w:r>
+              <w:fldChar w:fldCharType="separate"/>
+            </w:r>
+            <w:r>
+              <w:rPr>
+                <w:noProof/>
+              </w:rPr>
+              <w:t>«${C15_FIN_DESLIQ}»</w:t>
+            </w:r>
+            <w:r>
+              <w:rPr>
+                <w:noProof/>
+              </w:rPr>
+              <w:fldChar w:fldCharType="end"/>
+            </w:r>
           </w:p>
         </w:tc>
         <w:tc>
           <w:tcPr>
-            <w:tcW w:w="3630" w:type="dxa"/>
+            <w:tcW w:w="6315" w:type="dxa"/>
+            <w:gridSpan w:val="2"/>
           </w:tcPr>
           <w:p>
             <w:r>
@@ -4723,14 +4960,33 @@
             <w:r>
               <w:t xml:space="preserve"> </w:t>
             </w:r>
-            <w:fldSimple w:instr=" MERGEFIELD  ${C15_FIN_FANTLQ}  \* MERGEFORMAT ">
-              <w:r>
-                <w:rPr>
-                  <w:noProof/>
-                </w:rPr>
-                <w:t>«${C15_FIN_FANTLQ}»</w:t>
-              </w:r>
-            </w:fldSimple>
+            <w:r>
+              <w:fldChar w:fldCharType="begin"/>
+            </w:r>
+            <w:r>
+              <w:instrText xml:space="preserve"> MERGEFIELD  ${C15_FIN_FANTLQ}  \* MERGEFORMAT </w:instrText>
+            </w:r>
+            <w:r>
+              <w:fldChar w:fldCharType="separate"/>
+            </w:r>
+            <w:r>
+              <w:rPr>
+                <w:noProof/>
+              </w:rPr>
+              <w:t>«${C15_FIN_FANTLQ}»</w:t>
+            </w:r>
+            <w:r>
+              <w:rPr>
+                <w:noProof/>
+              </w:rPr>
+              <w:fldChar w:fldCharType="end"/>
+            </w:r>
+            <w:r>
+              <w:rPr>
+                <w:noProof/>
+              </w:rPr>
+              <w:t xml:space="preserve"> </w:t>
+            </w:r>
             <w:r>
               <w:rPr>
                 <w:b/>
@@ -4740,14 +4996,30 @@
             <w:r>
               <w:t xml:space="preserve"> </w:t>
             </w:r>
-            <w:fldSimple w:instr=" MERGEFIELD  ${C15_FIN_FEVALQ}  \* MERGEFORMAT ">
-              <w:r>
-                <w:rPr>
-                  <w:noProof/>
-                </w:rPr>
-                <w:t>«${C15_FIN_FEVALQ}»</w:t>
-              </w:r>
-            </w:fldSimple>
+            <w:r>
+              <w:fldChar w:fldCharType="begin"/>
+            </w:r>
+            <w:r>
+              <w:instrText xml:space="preserve"> MERGEFIELD  ${C15_FIN_FEVALQ}  \*</w:instrText>
+            </w:r>
+            <w:r>
+              <w:instrText xml:space="preserve"> MERGEFORMAT </w:instrText>
+            </w:r>
+            <w:r>
+              <w:fldChar w:fldCharType="separate"/>
+            </w:r>
+            <w:r>
+              <w:rPr>
+                <w:noProof/>
+              </w:rPr>
+              <w:t>«${C15_FIN_FEVALQ}»</w:t>
+            </w:r>
+            <w:r>
+              <w:rPr>
+                <w:noProof/>
+              </w:rPr>
+              <w:fldChar w:fldCharType="end"/>
+            </w:r>
           </w:p>
         </w:tc>
       </w:tr>
@@ -5014,14 +5286,27 @@
                 <w:lang w:val="en-US"/>
               </w:rPr>
             </w:pPr>
-            <w:fldSimple w:instr=" MERGEFIELD  ${movimiento.FECHAV()}  \* MERGEFORMAT ">
-              <w:r>
-                <w:rPr>
-                  <w:noProof/>
-                </w:rPr>
-                <w:t>«${movimiento.FECHAV()}»</w:t>
-              </w:r>
-            </w:fldSimple>
+            <w:r>
+              <w:fldChar w:fldCharType="begin"/>
+            </w:r>
+            <w:r>
+              <w:instrText xml:space="preserve"> MERGEFIELD  ${movimiento.FECHAV()}  \* MERGEFORMAT </w:instrText>
+            </w:r>
+            <w:r>
+              <w:fldChar w:fldCharType="separate"/>
+            </w:r>
+            <w:r>
+              <w:rPr>
+                <w:noProof/>
+              </w:rPr>
+              <w:t>«${movimiento.FECHAV()}»</w:t>
+            </w:r>
+            <w:r>
+              <w:rPr>
+                <w:noProof/>
+              </w:rPr>
+              <w:fldChar w:fldCharType="end"/>
+            </w:r>
           </w:p>
         </w:tc>
         <w:tc>
@@ -5035,14 +5320,30 @@
                 <w:lang w:val="en-US"/>
               </w:rPr>
             </w:pPr>
-            <w:fldSimple w:instr=" MERGEFIELD  ${movimiento.CNCORT()}  \* MERGEFORMAT ">
-              <w:r>
-                <w:rPr>
-                  <w:noProof/>
-                </w:rPr>
-                <w:t>«${movimiento.CNCORT()}»</w:t>
-              </w:r>
-            </w:fldSimple>
+            <w:r>
+              <w:fldChar w:fldCharType="begin"/>
+            </w:r>
+            <w:r>
+              <w:instrText xml:space="preserve"> MERGEFIELD  ${movimien</w:instrText>
+            </w:r>
+            <w:r>
+              <w:instrText xml:space="preserve">to.CNCORT()}  \* MERGEFORMAT </w:instrText>
+            </w:r>
+            <w:r>
+              <w:fldChar w:fldCharType="separate"/>
+            </w:r>
+            <w:r>
+              <w:rPr>
+                <w:noProof/>
+              </w:rPr>
+              <w:t>«${movimiento.CNCORT()}»</w:t>
+            </w:r>
+            <w:r>
+              <w:rPr>
+                <w:noProof/>
+              </w:rPr>
+              <w:fldChar w:fldCharType="end"/>
+            </w:r>
           </w:p>
         </w:tc>
         <w:tc>
@@ -5056,14 +5357,27 @@
                 <w:lang w:val="en-US"/>
               </w:rPr>
             </w:pPr>
-            <w:fldSimple w:instr=" MERGEFIELD  ${movimiento.IMMOVY()}  \* MERGEFORMAT ">
-              <w:r>
-                <w:rPr>
-                  <w:noProof/>
-                </w:rPr>
-                <w:t>«${movimiento.IMMOVY()}»</w:t>
-              </w:r>
-            </w:fldSimple>
+            <w:r>
+              <w:fldChar w:fldCharType="begin"/>
+            </w:r>
+            <w:r>
+              <w:instrText xml:space="preserve"> MERGEFIELD  ${movimiento.IMMOVY()}  \* MERGEFORMAT </w:instrText>
+            </w:r>
+            <w:r>
+              <w:fldChar w:fldCharType="separate"/>
+            </w:r>
+            <w:r>
+              <w:rPr>
+                <w:noProof/>
+              </w:rPr>
+              <w:t>«${movimiento.IMMOVY()}»</w:t>
+            </w:r>
+            <w:r>
+              <w:rPr>
+                <w:noProof/>
+              </w:rPr>
+              <w:fldChar w:fldCharType="end"/>
+            </w:r>
           </w:p>
         </w:tc>
         <w:tc>
@@ -5077,14 +5391,27 @@
                 <w:lang w:val="en-US"/>
               </w:rPr>
             </w:pPr>
-            <w:fldSimple w:instr=" MERGEFIELD  ${movimiento.CASALY()}  \* MERGEFORMAT ">
-              <w:r>
-                <w:rPr>
-                  <w:noProof/>
-                </w:rPr>
-                <w:t>«${movimiento.CASALY()}»</w:t>
-              </w:r>
-            </w:fldSimple>
+            <w:r>
+              <w:fldChar w:fldCharType="begin"/>
+            </w:r>
+            <w:r>
+              <w:instrText xml:space="preserve"> MERGEFIELD  ${movimiento.CASALY()}  \* MERGEFORMAT </w:instrText>
+            </w:r>
+            <w:r>
+              <w:fldChar w:fldCharType="separate"/>
+            </w:r>
+            <w:r>
+              <w:rPr>
+                <w:noProof/>
+              </w:rPr>
+              <w:t>«${movimiento.CASALY()}»</w:t>
+            </w:r>
+            <w:r>
+              <w:rPr>
+                <w:noProof/>
+              </w:rPr>
+              <w:fldChar w:fldCharType="end"/>
+            </w:r>
           </w:p>
         </w:tc>
         <w:tc>
@@ -5092,14 +5419,27 @@
             <w:tcW w:w="709" w:type="dxa"/>
           </w:tcPr>
           <w:p>
-            <w:fldSimple w:instr=" MERGEFIELD  ${movimiento.CADISY()}  \* MERGEFORMAT ">
-              <w:r>
-                <w:rPr>
-                  <w:noProof/>
-                </w:rPr>
-                <w:t>«${movimiento.CADISY()}»</w:t>
-              </w:r>
-            </w:fldSimple>
+            <w:r>
+              <w:fldChar w:fldCharType="begin"/>
+            </w:r>
+            <w:r>
+              <w:instrText xml:space="preserve"> MERGEFIELD  ${movimiento.CADISY()}  \* MERGEFORMAT </w:instrText>
+            </w:r>
+            <w:r>
+              <w:fldChar w:fldCharType="separate"/>
+            </w:r>
+            <w:r>
+              <w:rPr>
+                <w:noProof/>
+              </w:rPr>
+              <w:t>«${movimiento.CADISY()}»</w:t>
+            </w:r>
+            <w:r>
+              <w:rPr>
+                <w:noProof/>
+              </w:rPr>
+              <w:fldChar w:fldCharType="end"/>
+            </w:r>
           </w:p>
         </w:tc>
         <w:tc>
@@ -5116,14 +5456,27 @@
                 <w:lang w:val="en-US"/>
               </w:rPr>
             </w:pPr>
-            <w:fldSimple w:instr=" MERGEFIELD  ${movimiento.CANUDY()}  \* MERGEFORMAT ">
-              <w:r>
-                <w:rPr>
-                  <w:noProof/>
-                </w:rPr>
-                <w:t>«${movimiento.CANUDY()}»</w:t>
-              </w:r>
-            </w:fldSimple>
+            <w:r>
+              <w:fldChar w:fldCharType="begin"/>
+            </w:r>
+            <w:r>
+              <w:instrText xml:space="preserve"> MERGEFIELD  ${movimiento.CANUDY()}  \* MERGEFORMAT </w:instrText>
+            </w:r>
+            <w:r>
+              <w:fldChar w:fldCharType="separate"/>
+            </w:r>
+            <w:r>
+              <w:rPr>
+                <w:noProof/>
+              </w:rPr>
+              <w:t>«${movimiento.CANUDY()}»</w:t>
+            </w:r>
+            <w:r>
+              <w:rPr>
+                <w:noProof/>
+              </w:rPr>
+              <w:fldChar w:fldCharType="end"/>
+            </w:r>
           </w:p>
         </w:tc>
         <w:tc>
@@ -5141,14 +5494,27 @@
                 <w:lang w:val="en-US"/>
               </w:rPr>
             </w:pPr>
-            <w:fldSimple w:instr=" MERGEFIELD  ${movimiento.CANUCY()}  \* MERGEFORMAT ">
-              <w:r>
-                <w:rPr>
-                  <w:noProof/>
-                </w:rPr>
-                <w:t>«${movimiento.CANUCY()}»</w:t>
-              </w:r>
-            </w:fldSimple>
+            <w:r>
+              <w:fldChar w:fldCharType="begin"/>
+            </w:r>
+            <w:r>
+              <w:instrText xml:space="preserve"> MERGEFIELD  ${movimiento.CANUCY()}  \* MERGEFORMAT </w:instrText>
+            </w:r>
+            <w:r>
+              <w:fldChar w:fldCharType="separate"/>
+            </w:r>
+            <w:r>
+              <w:rPr>
+                <w:noProof/>
+              </w:rPr>
+              <w:t>«${movimiento.CANUCY()}»</w:t>
+            </w:r>
+            <w:r>
+              <w:rPr>
+                <w:noProof/>
+              </w:rPr>
+              <w:fldChar w:fldCharType="end"/>
+            </w:r>
           </w:p>
         </w:tc>
         <w:tc>
@@ -5165,14 +5531,30 @@
                 <w:lang w:val="en-US"/>
               </w:rPr>
             </w:pPr>
-            <w:fldSimple w:instr=" MERGEFIELD  ${movimiento.CANUEY()}  \* MERGEFORMAT ">
-              <w:r>
-                <w:rPr>
-                  <w:noProof/>
-                </w:rPr>
-                <w:t>«${movimiento.CANUEY()}»</w:t>
-              </w:r>
-            </w:fldSimple>
+            <w:r>
+              <w:fldChar w:fldCharType="begin"/>
+            </w:r>
+            <w:r>
+              <w:instrText xml:space="preserve"> MERGEFIELD  ${m</w:instrText>
+            </w:r>
+            <w:r>
+              <w:instrText xml:space="preserve">ovimiento.CANUEY()}  \* MERGEFORMAT </w:instrText>
+            </w:r>
+            <w:r>
+              <w:fldChar w:fldCharType="separate"/>
+            </w:r>
+            <w:r>
+              <w:rPr>
+                <w:noProof/>
+              </w:rPr>
+              <w:t>«${movimiento.CANUEY()}»</w:t>
+            </w:r>
+            <w:r>
+              <w:rPr>
+                <w:noProof/>
+              </w:rPr>
+              <w:fldChar w:fldCharType="end"/>
+            </w:r>
           </w:p>
         </w:tc>
       </w:tr>
@@ -5253,7 +5635,7 @@
       <w:spacing w:line="276" w:lineRule="auto"/>
       <w:jc w:val="right"/>
     </w:pPr>
-    <w:bookmarkStart w:id="1" w:name="logo"/>
+    <w:bookmarkStart w:id="0" w:name="logo"/>
     <w:r>
       <w:rPr>
         <w:noProof/>
@@ -5301,7 +5683,7 @@
         </wp:inline>
       </w:drawing>
     </w:r>
-    <w:bookmarkEnd w:id="1"/>
+    <w:bookmarkEnd w:id="0"/>
   </w:p>
   <w:p>
     <w:pPr>
@@ -5567,6 +5949,7 @@
       <w:spacing w:line="240" w:lineRule="auto"/>
     </w:pPr>
     <w:tblPr>
+      <w:tblInd w:w="0" w:type="dxa"/>
       <w:tblBorders>
         <w:top w:val="single" w:sz="4" w:space="0" w:color="auto"/>
         <w:left w:val="single" w:sz="4" w:space="0" w:color="auto"/>
@@ -5575,6 +5958,12 @@
         <w:insideH w:val="single" w:sz="4" w:space="0" w:color="auto"/>
         <w:insideV w:val="single" w:sz="4" w:space="0" w:color="auto"/>
       </w:tblBorders>
+      <w:tblCellMar>
+        <w:top w:w="0" w:type="dxa"/>
+        <w:left w:w="108" w:type="dxa"/>
+        <w:bottom w:w="0" w:type="dxa"/>
+        <w:right w:w="108" w:type="dxa"/>
+      </w:tblCellMar>
     </w:tblPr>
   </w:style>
   <w:style w:type="paragraph" w:styleId="Textodeglobo">
@@ -5908,6 +6297,7 @@
       <w:spacing w:line="240" w:lineRule="auto"/>
     </w:pPr>
     <w:tblPr>
+      <w:tblInd w:w="0" w:type="dxa"/>
       <w:tblBorders>
         <w:top w:val="single" w:sz="4" w:space="0" w:color="auto"/>
         <w:left w:val="single" w:sz="4" w:space="0" w:color="auto"/>
@@ -5916,6 +6306,12 @@
         <w:insideH w:val="single" w:sz="4" w:space="0" w:color="auto"/>
         <w:insideV w:val="single" w:sz="4" w:space="0" w:color="auto"/>
       </w:tblBorders>
+      <w:tblCellMar>
+        <w:top w:w="0" w:type="dxa"/>
+        <w:left w:w="108" w:type="dxa"/>
+        <w:bottom w:w="0" w:type="dxa"/>
+        <w:right w:w="108" w:type="dxa"/>
+      </w:tblCellMar>
     </w:tblPr>
   </w:style>
   <w:style w:type="paragraph" w:styleId="Textodeglobo">

</xml_diff>

<commit_message>
[BKREC-2343] Modificaciones en plantilla y codigo para CREDITO
Former-commit-id: 9f9e83972ac79f5f9aa0e36ace55e643111eb638
</commit_message>
<xml_diff>
--- a/recovery-precontencioso-plugin/src/main/resources/plantillasLiquidaciones/CREDITO.docx
+++ b/recovery-precontencioso-plugin/src/main/resources/plantillasLiquidaciones/CREDITO.docx
@@ -2542,27 +2542,14 @@
                   </w:tcMar>
                 </w:tcPr>
                 <w:p>
-                  <w:r>
-                    <w:fldChar w:fldCharType="begin"/>
-                  </w:r>
-                  <w:r>
-                    <w:instrText xml:space="preserve"> MERGEFIELD  ${interes.FEPTHA()}  \* MERGEFORMAT </w:instrText>
-                  </w:r>
-                  <w:r>
-                    <w:fldChar w:fldCharType="separate"/>
-                  </w:r>
-                  <w:r>
-                    <w:rPr>
-                      <w:noProof/>
-                    </w:rPr>
-                    <w:t>«${interes.FEPTHA()}»</w:t>
-                  </w:r>
-                  <w:r>
-                    <w:rPr>
-                      <w:noProof/>
-                    </w:rPr>
-                    <w:fldChar w:fldCharType="end"/>
-                  </w:r>
+                  <w:fldSimple w:instr=" MERGEFIELD  ${interes.FEPTHA()}  \* MERGEFORMAT ">
+                    <w:r>
+                      <w:rPr>
+                        <w:noProof/>
+                      </w:rPr>
+                      <w:t>«${interes.FEPTHA()}»</w:t>
+                    </w:r>
+                  </w:fldSimple>
                 </w:p>
               </w:tc>
               <w:tc>
@@ -3823,27 +3810,14 @@
       <w:r>
         <w:t xml:space="preserve">EXPEDIENTE: </w:t>
       </w:r>
-      <w:r>
-        <w:fldChar w:fldCharType="begin"/>
-      </w:r>
-      <w:r>
-        <w:instrText xml:space="preserve"> MERGEFIELD  ${LQ03.IDPRIG()}  \* MERGEFORMAT </w:instrText>
-      </w:r>
-      <w:r>
-        <w:fldChar w:fldCharType="separate"/>
-      </w:r>
-      <w:r>
-        <w:rPr>
-          <w:noProof/>
-        </w:rPr>
-        <w:t>«${LQ03.IDPRIG()}»</w:t>
-      </w:r>
-      <w:r>
-        <w:rPr>
-          <w:noProof/>
-        </w:rPr>
-        <w:fldChar w:fldCharType="end"/>
-      </w:r>
+      <w:fldSimple w:instr=" MERGEFIELD  ${LQ03.IDPRIG()}  \* MERGEFORMAT ">
+        <w:r>
+          <w:rPr>
+            <w:noProof/>
+          </w:rPr>
+          <w:t>«${LQ03.IDPRIG()}»</w:t>
+        </w:r>
+      </w:fldSimple>
     </w:p>
     <w:p>
       <w:r>
@@ -3864,27 +3838,14 @@
       <w:r>
         <w:t xml:space="preserve">: </w:t>
       </w:r>
-      <w:r>
-        <w:fldChar w:fldCharType="begin"/>
-      </w:r>
-      <w:r>
-        <w:instrText xml:space="preserve"> MERGEFIELD  ${LQ03.FFCTTO()}  \* MERGEFORMAT </w:instrText>
-      </w:r>
-      <w:r>
-        <w:fldChar w:fldCharType="separate"/>
-      </w:r>
-      <w:r>
-        <w:rPr>
-          <w:noProof/>
-        </w:rPr>
-        <w:t>«${LQ03.FFCTTO()}»</w:t>
-      </w:r>
-      <w:r>
-        <w:rPr>
-          <w:noProof/>
-        </w:rPr>
-        <w:fldChar w:fldCharType="end"/>
-      </w:r>
+      <w:fldSimple w:instr=" MERGEFIELD  ${LQ03.FFCTTO()}  \* MERGEFORMAT ">
+        <w:r>
+          <w:rPr>
+            <w:noProof/>
+          </w:rPr>
+          <w:t>«${LQ03.FFCTTO()}»</w:t>
+        </w:r>
+      </w:fldSimple>
       <w:r>
         <w:t xml:space="preserve"> </w:t>
       </w:r>
@@ -3896,51 +3857,25 @@
       <w:r>
         <w:t xml:space="preserve">. Debe: </w:t>
       </w:r>
-      <w:r>
-        <w:fldChar w:fldCharType="begin"/>
-      </w:r>
-      <w:r>
-        <w:instrText xml:space="preserve"> MERGEFIELD  ${C15_FIN_POINDB}  \* MERGEFORMAT </w:instrText>
-      </w:r>
-      <w:r>
-        <w:fldChar w:fldCharType="separate"/>
-      </w:r>
-      <w:r>
-        <w:rPr>
-          <w:noProof/>
-        </w:rPr>
-        <w:t>«${C15_FIN_POINDB}»</w:t>
-      </w:r>
-      <w:r>
-        <w:rPr>
-          <w:noProof/>
-        </w:rPr>
-        <w:fldChar w:fldCharType="end"/>
-      </w:r>
+      <w:fldSimple w:instr=" MERGEFIELD  ${C15_FIN_POINDB}  \* MERGEFORMAT ">
+        <w:r>
+          <w:rPr>
+            <w:noProof/>
+          </w:rPr>
+          <w:t>«${C15_FIN_POINDB}»</w:t>
+        </w:r>
+      </w:fldSimple>
       <w:r>
         <w:t xml:space="preserve">% Límite Máximo: </w:t>
       </w:r>
-      <w:r>
-        <w:fldChar w:fldCharType="begin"/>
-      </w:r>
-      <w:r>
-        <w:instrText xml:space="preserve"> MERGEFIELD  ${C15_FIN_IMLIAC}  \* MERGEFORMAT </w:instrText>
-      </w:r>
-      <w:r>
-        <w:fldChar w:fldCharType="separate"/>
-      </w:r>
-      <w:r>
-        <w:rPr>
-          <w:noProof/>
-        </w:rPr>
-        <w:t>«${C15_FIN_IMLIAC}»</w:t>
-      </w:r>
-      <w:r>
-        <w:rPr>
-          <w:noProof/>
-        </w:rPr>
-        <w:fldChar w:fldCharType="end"/>
-      </w:r>
+      <w:fldSimple w:instr=" MERGEFIELD  ${C15_FIN_IMLIAC}  \* MERGEFORMAT ">
+        <w:r>
+          <w:rPr>
+            <w:noProof/>
+          </w:rPr>
+          <w:t>«${C15_FIN_IMLIAC}»</w:t>
+        </w:r>
+      </w:fldSimple>
     </w:p>
     <w:p>
       <w:pPr>
@@ -3951,81 +3886,42 @@
       <w:r>
         <w:t xml:space="preserve">CTA OPERATIVA: </w:t>
       </w:r>
-      <w:r>
-        <w:fldChar w:fldCharType="begin"/>
-      </w:r>
-      <w:r>
-        <w:instrText xml:space="preserve"> MERGEFIELD  ${LQ03.COIBTQ()}  \* MERGEFORMAT </w:instrText>
-      </w:r>
-      <w:r>
-        <w:fldChar w:fldCharType="separate"/>
-      </w:r>
-      <w:r>
-        <w:rPr>
-          <w:noProof/>
-        </w:rPr>
-        <w:t>«${LQ03.COIBTQ()}»</w:t>
-      </w:r>
-      <w:r>
-        <w:rPr>
-          <w:noProof/>
-        </w:rPr>
-        <w:fldChar w:fldCharType="end"/>
-      </w:r>
+      <w:fldSimple w:instr=" MERGEFIELD  ${LQ03.COIBTQ()}  \* MERGEFORMAT ">
+        <w:r>
+          <w:rPr>
+            <w:noProof/>
+          </w:rPr>
+          <w:t>«${LQ03.COIBTQ()}»</w:t>
+        </w:r>
+      </w:fldSimple>
       <w:r>
         <w:t xml:space="preserve"> </w:t>
       </w:r>
       <w:r>
         <w:t xml:space="preserve">PERIODO DEL </w:t>
       </w:r>
-      <w:r>
-        <w:fldChar w:fldCharType="begin"/>
-      </w:r>
-      <w:r>
-        <w:instrText xml:space="preserve"> MERGEFIELD  ${C15_FIN_FANTLQ}  \* MERGEFORMAT </w:instrText>
-      </w:r>
-      <w:r>
-        <w:fldChar w:fldCharType="separate"/>
-      </w:r>
-      <w:r>
-        <w:rPr>
-          <w:noProof/>
-        </w:rPr>
-        <w:t>«${C15_FIN_FANTLQ}»</w:t>
-      </w:r>
-      <w:r>
-        <w:rPr>
-          <w:noProof/>
-        </w:rPr>
-        <w:fldChar w:fldCharType="end"/>
-      </w:r>
+      <w:fldSimple w:instr=" MERGEFIELD  ${C15_FIN_FANTLQ}  \* MERGEFORMAT ">
+        <w:r>
+          <w:rPr>
+            <w:noProof/>
+          </w:rPr>
+          <w:t>«${C15_FIN_FANTLQ}»</w:t>
+        </w:r>
+      </w:fldSimple>
       <w:r>
         <w:t xml:space="preserve"> </w:t>
       </w:r>
       <w:r>
         <w:t xml:space="preserve">AL </w:t>
       </w:r>
-      <w:r>
-        <w:fldChar w:fldCharType="begin"/>
-      </w:r>
-      <w:r>
-        <w:instrText xml:space="preserve"> MERGEFIELD  ${C15_FIN_FEVALQ}  \* MERGEFORMAT </w:instrText>
-      </w:r>
-      <w:r>
-        <w:fldChar w:fldCharType="separate"/>
-      </w:r>
-      <w:r>
-        <w:rPr>
-          <w:noProof/>
-        </w:rPr>
-        <w:t>«${C15_FIN_FEVALQ}»</w:t>
-      </w:r>
-      <w:r>
-        <w:rPr>
-          <w:noProof/>
-        </w:rPr>
-        <w:fldChar w:fldCharType="end"/>
-      </w:r>
+      <w:fldSimple w:instr=" MERGEFIELD  ${C15_FIN_FEVALQ}  \* MERGEFORMAT ">
+        <w:r>
+          <w:rPr>
+            <w:noProof/>
+          </w:rPr>
+          <w:t>«${C15_FIN_FEVALQ}»</w:t>
+        </w:r>
+      </w:fldSimple>
     </w:p>
     <w:p>
       <w:pPr>
@@ -4046,51 +3942,25 @@
       <w:r>
         <w:t xml:space="preserve">Don </w:t>
       </w:r>
-      <w:r>
-        <w:fldChar w:fldCharType="begin"/>
-      </w:r>
-      <w:r>
-        <w:instrText xml:space="preserve"> MERGEFIELD  ${NOMBRE_APODERADO}  \* MERGEFORMAT </w:instrText>
-      </w:r>
-      <w:r>
-        <w:fldChar w:fldCharType="separate"/>
-      </w:r>
-      <w:r>
-        <w:rPr>
-          <w:noProof/>
-        </w:rPr>
-        <w:t>«${NOMBRE_APODERADO}»</w:t>
-      </w:r>
-      <w:r>
-        <w:rPr>
-          <w:noProof/>
-        </w:rPr>
-        <w:fldChar w:fldCharType="end"/>
-      </w:r>
+      <w:fldSimple w:instr=" MERGEFIELD  ${NOMBRE_APODERADO}  \* MERGEFORMAT ">
+        <w:r>
+          <w:rPr>
+            <w:noProof/>
+          </w:rPr>
+          <w:t>«${NOMBRE_APODERADO}»</w:t>
+        </w:r>
+      </w:fldSimple>
       <w:r>
         <w:t xml:space="preserve">, </w:t>
       </w:r>
-      <w:r>
-        <w:fldChar w:fldCharType="begin"/>
-      </w:r>
-      <w:r>
-        <w:instrText xml:space="preserve"> MERGEFIELD  ${NOMBRE_ENTIDAD}  \* MERGEFORMAT </w:instrText>
-      </w:r>
-      <w:r>
-        <w:fldChar w:fldCharType="separate"/>
-      </w:r>
-      <w:r>
-        <w:rPr>
-          <w:noProof/>
-        </w:rPr>
-        <w:t>«${NOMBRE_ENTIDAD}»</w:t>
-      </w:r>
-      <w:r>
-        <w:rPr>
-          <w:noProof/>
-        </w:rPr>
-        <w:fldChar w:fldCharType="end"/>
-      </w:r>
+      <w:fldSimple w:instr=" MERGEFIELD  ${NOMBRE_ENTIDAD}  \* MERGEFORMAT ">
+        <w:r>
+          <w:rPr>
+            <w:noProof/>
+          </w:rPr>
+          <w:t>«${NOMBRE_ENTIDAD}»</w:t>
+        </w:r>
+      </w:fldSimple>
       <w:r>
         <w:t xml:space="preserve"> </w:t>
       </w:r>
@@ -4137,27 +4007,14 @@
       <w:r>
         <w:t>(</w:t>
       </w:r>
-      <w:r>
-        <w:fldChar w:fldCharType="begin"/>
-      </w:r>
-      <w:r>
-        <w:instrText xml:space="preserve"> MERGEFIELD  ${LQ03.IMDEUD()}  \* MERGEFORMAT </w:instrText>
-      </w:r>
-      <w:r>
-        <w:fldChar w:fldCharType="separate"/>
-      </w:r>
-      <w:r>
-        <w:rPr>
-          <w:noProof/>
-        </w:rPr>
-        <w:t>«${LQ03.IMDEUD()}»</w:t>
-      </w:r>
-      <w:r>
-        <w:rPr>
-          <w:noProof/>
-        </w:rPr>
-        <w:fldChar w:fldCharType="end"/>
-      </w:r>
+      <w:fldSimple w:instr=" MERGEFIELD  ${LQ03.IMDEUD()}  \* MERGEFORMAT ">
+        <w:r>
+          <w:rPr>
+            <w:noProof/>
+          </w:rPr>
+          <w:t>«${LQ03.IMDEUD()}»</w:t>
+        </w:r>
+      </w:fldSimple>
       <w:r>
         <w:t xml:space="preserve"> </w:t>
       </w:r>
@@ -4553,10 +4410,7 @@
             <w:gridSpan w:val="2"/>
             <w:vMerge w:val="restart"/>
           </w:tcPr>
-          <w:p>
-            <w:bookmarkStart w:id="1" w:name="_GoBack"/>
-            <w:bookmarkEnd w:id="1"/>
-          </w:p>
+          <w:p/>
         </w:tc>
         <w:tc>
           <w:tcPr>
@@ -4578,27 +4432,16 @@
             <w:r>
               <w:t xml:space="preserve"> </w:t>
             </w:r>
-            <w:r>
-              <w:fldChar w:fldCharType="begin"/>
-            </w:r>
-            <w:r>
-              <w:instrText xml:space="preserve"> MERGEFIELD  ${COEXPD_GLOBAL}  \* MERGEFORMAT </w:instrText>
-            </w:r>
-            <w:r>
-              <w:fldChar w:fldCharType="separate"/>
-            </w:r>
-            <w:r>
-              <w:rPr>
-                <w:noProof/>
-              </w:rPr>
-              <w:t>«${COEXPD_GLOBAL}»</w:t>
-            </w:r>
-            <w:r>
-              <w:rPr>
-                <w:noProof/>
-              </w:rPr>
-              <w:fldChar w:fldCharType="end"/>
-            </w:r>
+            <w:fldSimple w:instr=" MERGEFIELD  ${NUM_CONTRATO}  \* MERGEFORMAT ">
+              <w:r>
+                <w:rPr>
+                  <w:noProof/>
+                </w:rPr>
+                <w:t>«${NUM_CONTRATO}»</w:t>
+              </w:r>
+            </w:fldSimple>
+            <w:bookmarkStart w:id="1" w:name="_GoBack"/>
+            <w:bookmarkEnd w:id="1"/>
           </w:p>
         </w:tc>
         <w:tc>
@@ -4726,27 +4569,14 @@
             <w:r>
               <w:t xml:space="preserve"> </w:t>
             </w:r>
-            <w:r>
-              <w:fldChar w:fldCharType="begin"/>
-            </w:r>
-            <w:r>
-              <w:instrText xml:space="preserve"> MERGEFIELD  ${C15_FIN_FEFCON}  \* MERGEFORMAT </w:instrText>
-            </w:r>
-            <w:r>
-              <w:fldChar w:fldCharType="separate"/>
-            </w:r>
-            <w:r>
-              <w:rPr>
-                <w:noProof/>
-              </w:rPr>
-              <w:t>«${C15_FIN_FEFCON}»</w:t>
-            </w:r>
-            <w:r>
-              <w:rPr>
-                <w:noProof/>
-              </w:rPr>
-              <w:fldChar w:fldCharType="end"/>
-            </w:r>
+            <w:fldSimple w:instr=" MERGEFIELD  ${C15_FIN_FEFCON}  \* MERGEFORMAT ">
+              <w:r>
+                <w:rPr>
+                  <w:noProof/>
+                </w:rPr>
+                <w:t>«${C15_FIN_FEFCON}»</w:t>
+              </w:r>
+            </w:fldSimple>
           </w:p>
         </w:tc>
         <w:tc>
@@ -4772,27 +4602,14 @@
               </w:rPr>
               <w:t xml:space="preserve"> </w:t>
             </w:r>
-            <w:r>
-              <w:fldChar w:fldCharType="begin"/>
-            </w:r>
-            <w:r>
-              <w:instrText xml:space="preserve"> MERGEFIELD  ${C15_FIN_POINDB}  \* MERGEFORMAT </w:instrText>
-            </w:r>
-            <w:r>
-              <w:fldChar w:fldCharType="separate"/>
-            </w:r>
-            <w:r>
-              <w:rPr>
-                <w:noProof/>
-              </w:rPr>
-              <w:t>«${C15_FIN_POINDB}»</w:t>
-            </w:r>
-            <w:r>
-              <w:rPr>
-                <w:noProof/>
-              </w:rPr>
-              <w:fldChar w:fldCharType="end"/>
-            </w:r>
+            <w:fldSimple w:instr=" MERGEFIELD  ${C15_FIN_POINDB}  \* MERGEFORMAT ">
+              <w:r>
+                <w:rPr>
+                  <w:noProof/>
+                </w:rPr>
+                <w:t>«${C15_FIN_POINDB}»</w:t>
+              </w:r>
+            </w:fldSimple>
           </w:p>
         </w:tc>
         <w:tc>
@@ -4810,27 +4627,14 @@
             <w:r>
               <w:t xml:space="preserve"> </w:t>
             </w:r>
-            <w:r>
-              <w:fldChar w:fldCharType="begin"/>
-            </w:r>
-            <w:r>
-              <w:instrText xml:space="preserve"> MERGEFIELD  ${C15_FIN_IMLIAC}  \* MERGEFORMAT </w:instrText>
-            </w:r>
-            <w:r>
-              <w:fldChar w:fldCharType="separate"/>
-            </w:r>
-            <w:r>
-              <w:rPr>
-                <w:noProof/>
-              </w:rPr>
-              <w:t>«${C15_FIN_IMLIAC}»</w:t>
-            </w:r>
-            <w:r>
-              <w:rPr>
-                <w:noProof/>
-              </w:rPr>
-              <w:fldChar w:fldCharType="end"/>
-            </w:r>
+            <w:fldSimple w:instr=" MERGEFIELD  ${C15_FIN_IMLIAC}  \* MERGEFORMAT ">
+              <w:r>
+                <w:rPr>
+                  <w:noProof/>
+                </w:rPr>
+                <w:t>«${C15_FIN_IMLIAC}»</w:t>
+              </w:r>
+            </w:fldSimple>
           </w:p>
         </w:tc>
         <w:tc>
@@ -4877,30 +4681,14 @@
             <w:r>
               <w:t xml:space="preserve"> </w:t>
             </w:r>
-            <w:r>
-              <w:fldChar w:fldCharType="begin"/>
-            </w:r>
-            <w:r>
-              <w:instrText xml:space="preserve"> M</w:instrText>
-            </w:r>
-            <w:r>
-              <w:instrText xml:space="preserve">ERGEFIELD  ${C15_FIN_NCTAOP}  \* MERGEFORMAT </w:instrText>
-            </w:r>
-            <w:r>
-              <w:fldChar w:fldCharType="separate"/>
-            </w:r>
-            <w:r>
-              <w:rPr>
-                <w:noProof/>
-              </w:rPr>
-              <w:t>«${C15_FIN_NCTAOP}»</w:t>
-            </w:r>
-            <w:r>
-              <w:rPr>
-                <w:noProof/>
-              </w:rPr>
-              <w:fldChar w:fldCharType="end"/>
-            </w:r>
+            <w:fldSimple w:instr=" MERGEFIELD  ${C15_FIN_NCTAOP}  \* MERGEFORMAT ">
+              <w:r>
+                <w:rPr>
+                  <w:noProof/>
+                </w:rPr>
+                <w:t>«${C15_FIN_NCTAOP}»</w:t>
+              </w:r>
+            </w:fldSimple>
           </w:p>
         </w:tc>
         <w:tc>
@@ -4913,27 +4701,14 @@
                 <w:highlight w:val="green"/>
               </w:rPr>
             </w:pPr>
-            <w:r>
-              <w:fldChar w:fldCharType="begin"/>
-            </w:r>
-            <w:r>
-              <w:instrText xml:space="preserve"> MERGEFIELD  ${C15_FIN_DESLIQ}  \* MERGEFORMAT </w:instrText>
-            </w:r>
-            <w:r>
-              <w:fldChar w:fldCharType="separate"/>
-            </w:r>
-            <w:r>
-              <w:rPr>
-                <w:noProof/>
-              </w:rPr>
-              <w:t>«${C15_FIN_DESLIQ}»</w:t>
-            </w:r>
-            <w:r>
-              <w:rPr>
-                <w:noProof/>
-              </w:rPr>
-              <w:fldChar w:fldCharType="end"/>
-            </w:r>
+            <w:fldSimple w:instr=" MERGEFIELD  ${C15_FIN_DESLIQ}  \* MERGEFORMAT ">
+              <w:r>
+                <w:rPr>
+                  <w:noProof/>
+                </w:rPr>
+                <w:t>«${C15_FIN_DESLIQ}»</w:t>
+              </w:r>
+            </w:fldSimple>
           </w:p>
         </w:tc>
         <w:tc>
@@ -4960,31 +4735,18 @@
             <w:r>
               <w:t xml:space="preserve"> </w:t>
             </w:r>
-            <w:r>
-              <w:fldChar w:fldCharType="begin"/>
-            </w:r>
-            <w:r>
-              <w:instrText xml:space="preserve"> MERGEFIELD  ${C15_FIN_FANTLQ}  \* MERGEFORMAT </w:instrText>
-            </w:r>
-            <w:r>
-              <w:fldChar w:fldCharType="separate"/>
-            </w:r>
+            <w:fldSimple w:instr=" MERGEFIELD  ${C15_FIN_FANTLQ}  \* MERGEFORMAT ">
+              <w:r>
+                <w:rPr>
+                  <w:noProof/>
+                </w:rPr>
+                <w:t>«${C15_FIN_FANTLQ}»</w:t>
+              </w:r>
+            </w:fldSimple>
             <w:r>
               <w:rPr>
                 <w:noProof/>
               </w:rPr>
-              <w:t>«${C15_FIN_FANTLQ}»</w:t>
-            </w:r>
-            <w:r>
-              <w:rPr>
-                <w:noProof/>
-              </w:rPr>
-              <w:fldChar w:fldCharType="end"/>
-            </w:r>
-            <w:r>
-              <w:rPr>
-                <w:noProof/>
-              </w:rPr>
               <w:t xml:space="preserve"> </w:t>
             </w:r>
             <w:r>
@@ -4996,30 +4758,14 @@
             <w:r>
               <w:t xml:space="preserve"> </w:t>
             </w:r>
-            <w:r>
-              <w:fldChar w:fldCharType="begin"/>
-            </w:r>
-            <w:r>
-              <w:instrText xml:space="preserve"> MERGEFIELD  ${C15_FIN_FEVALQ}  \*</w:instrText>
-            </w:r>
-            <w:r>
-              <w:instrText xml:space="preserve"> MERGEFORMAT </w:instrText>
-            </w:r>
-            <w:r>
-              <w:fldChar w:fldCharType="separate"/>
-            </w:r>
-            <w:r>
-              <w:rPr>
-                <w:noProof/>
-              </w:rPr>
-              <w:t>«${C15_FIN_FEVALQ}»</w:t>
-            </w:r>
-            <w:r>
-              <w:rPr>
-                <w:noProof/>
-              </w:rPr>
-              <w:fldChar w:fldCharType="end"/>
-            </w:r>
+            <w:fldSimple w:instr=" MERGEFIELD  ${C15_FIN_FEVALQ}  \* MERGEFORMAT ">
+              <w:r>
+                <w:rPr>
+                  <w:noProof/>
+                </w:rPr>
+                <w:t>«${C15_FIN_FEVALQ}»</w:t>
+              </w:r>
+            </w:fldSimple>
           </w:p>
         </w:tc>
       </w:tr>
@@ -5286,27 +5032,14 @@
                 <w:lang w:val="en-US"/>
               </w:rPr>
             </w:pPr>
-            <w:r>
-              <w:fldChar w:fldCharType="begin"/>
-            </w:r>
-            <w:r>
-              <w:instrText xml:space="preserve"> MERGEFIELD  ${movimiento.FECHAV()}  \* MERGEFORMAT </w:instrText>
-            </w:r>
-            <w:r>
-              <w:fldChar w:fldCharType="separate"/>
-            </w:r>
-            <w:r>
-              <w:rPr>
-                <w:noProof/>
-              </w:rPr>
-              <w:t>«${movimiento.FECHAV()}»</w:t>
-            </w:r>
-            <w:r>
-              <w:rPr>
-                <w:noProof/>
-              </w:rPr>
-              <w:fldChar w:fldCharType="end"/>
-            </w:r>
+            <w:fldSimple w:instr=" MERGEFIELD  ${movimiento.FECHAV()}  \* MERGEFORMAT ">
+              <w:r>
+                <w:rPr>
+                  <w:noProof/>
+                </w:rPr>
+                <w:t>«${movimiento.FECHAV()}»</w:t>
+              </w:r>
+            </w:fldSimple>
           </w:p>
         </w:tc>
         <w:tc>
@@ -5320,30 +5053,14 @@
                 <w:lang w:val="en-US"/>
               </w:rPr>
             </w:pPr>
-            <w:r>
-              <w:fldChar w:fldCharType="begin"/>
-            </w:r>
-            <w:r>
-              <w:instrText xml:space="preserve"> MERGEFIELD  ${movimien</w:instrText>
-            </w:r>
-            <w:r>
-              <w:instrText xml:space="preserve">to.CNCORT()}  \* MERGEFORMAT </w:instrText>
-            </w:r>
-            <w:r>
-              <w:fldChar w:fldCharType="separate"/>
-            </w:r>
-            <w:r>
-              <w:rPr>
-                <w:noProof/>
-              </w:rPr>
-              <w:t>«${movimiento.CNCORT()}»</w:t>
-            </w:r>
-            <w:r>
-              <w:rPr>
-                <w:noProof/>
-              </w:rPr>
-              <w:fldChar w:fldCharType="end"/>
-            </w:r>
+            <w:fldSimple w:instr=" MERGEFIELD  ${movimiento.CNCORT()}  \* MERGEFORMAT ">
+              <w:r>
+                <w:rPr>
+                  <w:noProof/>
+                </w:rPr>
+                <w:t>«${movimiento.CNCORT()}»</w:t>
+              </w:r>
+            </w:fldSimple>
           </w:p>
         </w:tc>
         <w:tc>
@@ -5357,27 +5074,14 @@
                 <w:lang w:val="en-US"/>
               </w:rPr>
             </w:pPr>
-            <w:r>
-              <w:fldChar w:fldCharType="begin"/>
-            </w:r>
-            <w:r>
-              <w:instrText xml:space="preserve"> MERGEFIELD  ${movimiento.IMMOVY()}  \* MERGEFORMAT </w:instrText>
-            </w:r>
-            <w:r>
-              <w:fldChar w:fldCharType="separate"/>
-            </w:r>
-            <w:r>
-              <w:rPr>
-                <w:noProof/>
-              </w:rPr>
-              <w:t>«${movimiento.IMMOVY()}»</w:t>
-            </w:r>
-            <w:r>
-              <w:rPr>
-                <w:noProof/>
-              </w:rPr>
-              <w:fldChar w:fldCharType="end"/>
-            </w:r>
+            <w:fldSimple w:instr=" MERGEFIELD  ${movimiento.IMMOVY()}  \* MERGEFORMAT ">
+              <w:r>
+                <w:rPr>
+                  <w:noProof/>
+                </w:rPr>
+                <w:t>«${movimiento.IMMOVY()}»</w:t>
+              </w:r>
+            </w:fldSimple>
           </w:p>
         </w:tc>
         <w:tc>
@@ -5391,27 +5095,14 @@
                 <w:lang w:val="en-US"/>
               </w:rPr>
             </w:pPr>
-            <w:r>
-              <w:fldChar w:fldCharType="begin"/>
-            </w:r>
-            <w:r>
-              <w:instrText xml:space="preserve"> MERGEFIELD  ${movimiento.CASALY()}  \* MERGEFORMAT </w:instrText>
-            </w:r>
-            <w:r>
-              <w:fldChar w:fldCharType="separate"/>
-            </w:r>
-            <w:r>
-              <w:rPr>
-                <w:noProof/>
-              </w:rPr>
-              <w:t>«${movimiento.CASALY()}»</w:t>
-            </w:r>
-            <w:r>
-              <w:rPr>
-                <w:noProof/>
-              </w:rPr>
-              <w:fldChar w:fldCharType="end"/>
-            </w:r>
+            <w:fldSimple w:instr=" MERGEFIELD  ${movimiento.CASALY()}  \* MERGEFORMAT ">
+              <w:r>
+                <w:rPr>
+                  <w:noProof/>
+                </w:rPr>
+                <w:t>«${movimiento.CASALY()}»</w:t>
+              </w:r>
+            </w:fldSimple>
           </w:p>
         </w:tc>
         <w:tc>
@@ -5419,27 +5110,14 @@
             <w:tcW w:w="709" w:type="dxa"/>
           </w:tcPr>
           <w:p>
-            <w:r>
-              <w:fldChar w:fldCharType="begin"/>
-            </w:r>
-            <w:r>
-              <w:instrText xml:space="preserve"> MERGEFIELD  ${movimiento.CADISY()}  \* MERGEFORMAT </w:instrText>
-            </w:r>
-            <w:r>
-              <w:fldChar w:fldCharType="separate"/>
-            </w:r>
-            <w:r>
-              <w:rPr>
-                <w:noProof/>
-              </w:rPr>
-              <w:t>«${movimiento.CADISY()}»</w:t>
-            </w:r>
-            <w:r>
-              <w:rPr>
-                <w:noProof/>
-              </w:rPr>
-              <w:fldChar w:fldCharType="end"/>
-            </w:r>
+            <w:fldSimple w:instr=" MERGEFIELD  ${movimiento.CADISY()}  \* MERGEFORMAT ">
+              <w:r>
+                <w:rPr>
+                  <w:noProof/>
+                </w:rPr>
+                <w:t>«${movimiento.CADISY()}»</w:t>
+              </w:r>
+            </w:fldSimple>
           </w:p>
         </w:tc>
         <w:tc>
@@ -5456,27 +5134,14 @@
                 <w:lang w:val="en-US"/>
               </w:rPr>
             </w:pPr>
-            <w:r>
-              <w:fldChar w:fldCharType="begin"/>
-            </w:r>
-            <w:r>
-              <w:instrText xml:space="preserve"> MERGEFIELD  ${movimiento.CANUDY()}  \* MERGEFORMAT </w:instrText>
-            </w:r>
-            <w:r>
-              <w:fldChar w:fldCharType="separate"/>
-            </w:r>
-            <w:r>
-              <w:rPr>
-                <w:noProof/>
-              </w:rPr>
-              <w:t>«${movimiento.CANUDY()}»</w:t>
-            </w:r>
-            <w:r>
-              <w:rPr>
-                <w:noProof/>
-              </w:rPr>
-              <w:fldChar w:fldCharType="end"/>
-            </w:r>
+            <w:fldSimple w:instr=" MERGEFIELD  ${movimiento.CANUDY()}  \* MERGEFORMAT ">
+              <w:r>
+                <w:rPr>
+                  <w:noProof/>
+                </w:rPr>
+                <w:t>«${movimiento.CANUDY()}»</w:t>
+              </w:r>
+            </w:fldSimple>
           </w:p>
         </w:tc>
         <w:tc>
@@ -5494,27 +5159,14 @@
                 <w:lang w:val="en-US"/>
               </w:rPr>
             </w:pPr>
-            <w:r>
-              <w:fldChar w:fldCharType="begin"/>
-            </w:r>
-            <w:r>
-              <w:instrText xml:space="preserve"> MERGEFIELD  ${movimiento.CANUCY()}  \* MERGEFORMAT </w:instrText>
-            </w:r>
-            <w:r>
-              <w:fldChar w:fldCharType="separate"/>
-            </w:r>
-            <w:r>
-              <w:rPr>
-                <w:noProof/>
-              </w:rPr>
-              <w:t>«${movimiento.CANUCY()}»</w:t>
-            </w:r>
-            <w:r>
-              <w:rPr>
-                <w:noProof/>
-              </w:rPr>
-              <w:fldChar w:fldCharType="end"/>
-            </w:r>
+            <w:fldSimple w:instr=" MERGEFIELD  ${movimiento.CANUCY()}  \* MERGEFORMAT ">
+              <w:r>
+                <w:rPr>
+                  <w:noProof/>
+                </w:rPr>
+                <w:t>«${movimiento.CANUCY()}»</w:t>
+              </w:r>
+            </w:fldSimple>
           </w:p>
         </w:tc>
         <w:tc>
@@ -5531,30 +5183,14 @@
                 <w:lang w:val="en-US"/>
               </w:rPr>
             </w:pPr>
-            <w:r>
-              <w:fldChar w:fldCharType="begin"/>
-            </w:r>
-            <w:r>
-              <w:instrText xml:space="preserve"> MERGEFIELD  ${m</w:instrText>
-            </w:r>
-            <w:r>
-              <w:instrText xml:space="preserve">ovimiento.CANUEY()}  \* MERGEFORMAT </w:instrText>
-            </w:r>
-            <w:r>
-              <w:fldChar w:fldCharType="separate"/>
-            </w:r>
-            <w:r>
-              <w:rPr>
-                <w:noProof/>
-              </w:rPr>
-              <w:t>«${movimiento.CANUEY()}»</w:t>
-            </w:r>
-            <w:r>
-              <w:rPr>
-                <w:noProof/>
-              </w:rPr>
-              <w:fldChar w:fldCharType="end"/>
-            </w:r>
+            <w:fldSimple w:instr=" MERGEFIELD  ${movimiento.CANUEY()}  \* MERGEFORMAT ">
+              <w:r>
+                <w:rPr>
+                  <w:noProof/>
+                </w:rPr>
+                <w:t>«${movimiento.CANUEY()}»</w:t>
+              </w:r>
+            </w:fldSimple>
           </w:p>
         </w:tc>
       </w:tr>

</xml_diff>

<commit_message>
BKREC-2408 Modificada plantilla de Liquidación: Créditos
Former-commit-id: 06f3148a616ef617ff9b642fc76192678da93457
</commit_message>
<xml_diff>
--- a/recovery-precontencioso-plugin/src/main/resources/plantillasLiquidaciones/CREDITO.docx
+++ b/recovery-precontencioso-plugin/src/main/resources/plantillasLiquidaciones/CREDITO.docx
@@ -2542,14 +2542,27 @@
                   </w:tcMar>
                 </w:tcPr>
                 <w:p>
-                  <w:fldSimple w:instr=" MERGEFIELD  ${interes.FEPTHA()}  \* MERGEFORMAT ">
-                    <w:r>
-                      <w:rPr>
-                        <w:noProof/>
-                      </w:rPr>
-                      <w:t>«${interes.FEPTHA()}»</w:t>
-                    </w:r>
-                  </w:fldSimple>
+                  <w:r>
+                    <w:fldChar w:fldCharType="begin"/>
+                  </w:r>
+                  <w:r>
+                    <w:instrText xml:space="preserve"> MERGEFIELD  ${interes.FEPTHA()}  \* MERGEFORMAT </w:instrText>
+                  </w:r>
+                  <w:r>
+                    <w:fldChar w:fldCharType="separate"/>
+                  </w:r>
+                  <w:r>
+                    <w:rPr>
+                      <w:noProof/>
+                    </w:rPr>
+                    <w:t>«${interes.FEPTHA()}»</w:t>
+                  </w:r>
+                  <w:r>
+                    <w:rPr>
+                      <w:noProof/>
+                    </w:rPr>
+                    <w:fldChar w:fldCharType="end"/>
+                  </w:r>
                 </w:p>
               </w:tc>
               <w:tc>
@@ -3810,72 +3823,81 @@
       <w:r>
         <w:t xml:space="preserve">EXPEDIENTE: </w:t>
       </w:r>
-      <w:fldSimple w:instr=" MERGEFIELD  ${LQ03.IDPRIG()}  \* MERGEFORMAT ">
-        <w:r>
-          <w:rPr>
-            <w:noProof/>
-          </w:rPr>
-          <w:t>«${LQ03.IDPRIG()}»</w:t>
-        </w:r>
-      </w:fldSimple>
-    </w:p>
-    <w:p>
-      <w:r>
-        <w:t>TITULAR: TITULAR</w:t>
+      <w:r>
+        <w:fldChar w:fldCharType="begin"/>
+      </w:r>
+      <w:r>
+        <w:instrText xml:space="preserve"> MERGEFIELD  ${LQ03.IDPRIG()}  \* MERGEFORMAT </w:instrText>
+      </w:r>
+      <w:r>
+        <w:fldChar w:fldCharType="separate"/>
+      </w:r>
+      <w:r>
+        <w:rPr>
+          <w:noProof/>
+        </w:rPr>
+        <w:t>«${LQ03.IDPRIG()}»</w:t>
+      </w:r>
+      <w:r>
+        <w:rPr>
+          <w:noProof/>
+        </w:rPr>
+        <w:fldChar w:fldCharType="end"/>
       </w:r>
     </w:p>
     <w:p>
       <w:pPr>
-        <w:rPr>
-          <w:shd w:val="clear" w:color="auto" w:fill="00FF00"/>
+        <w:jc w:val="both"/>
+        <w:rPr>
+          <w:rFonts w:ascii="Times New Roman" w:hAnsi="Times New Roman" w:cs="Times New Roman"/>
+          <w:sz w:val="24"/>
+          <w:szCs w:val="24"/>
         </w:rPr>
       </w:pPr>
-      <w:proofErr w:type="spellStart"/>
-      <w:r>
-        <w:t>Vto</w:t>
-      </w:r>
-      <w:proofErr w:type="spellEnd"/>
-      <w:r>
-        <w:t xml:space="preserve">: </w:t>
-      </w:r>
-      <w:fldSimple w:instr=" MERGEFIELD  ${LQ03.FFCTTO()}  \* MERGEFORMAT ">
-        <w:r>
-          <w:rPr>
-            <w:noProof/>
-          </w:rPr>
-          <w:t>«${LQ03.FFCTTO()}»</w:t>
-        </w:r>
-      </w:fldSimple>
-      <w:r>
-        <w:t xml:space="preserve"> </w:t>
-      </w:r>
-      <w:proofErr w:type="spellStart"/>
-      <w:r>
-        <w:t>Int</w:t>
-      </w:r>
-      <w:proofErr w:type="spellEnd"/>
-      <w:r>
-        <w:t xml:space="preserve">. Debe: </w:t>
-      </w:r>
-      <w:fldSimple w:instr=" MERGEFIELD  ${C15_FIN_POINDB}  \* MERGEFORMAT ">
-        <w:r>
-          <w:rPr>
-            <w:noProof/>
-          </w:rPr>
-          <w:t>«${C15_FIN_POINDB}»</w:t>
-        </w:r>
-      </w:fldSimple>
-      <w:r>
-        <w:t xml:space="preserve">% Límite Máximo: </w:t>
-      </w:r>
-      <w:fldSimple w:instr=" MERGEFIELD  ${C15_FIN_IMLIAC}  \* MERGEFORMAT ">
-        <w:r>
-          <w:rPr>
-            <w:noProof/>
-          </w:rPr>
-          <w:t>«${C15_FIN_IMLIAC}»</w:t>
-        </w:r>
-      </w:fldSimple>
+      <w:r>
+        <w:t xml:space="preserve">TITULAR: </w:t>
+      </w:r>
+      <w:r>
+        <w:rPr>
+          <w:rFonts w:ascii="Times New Roman" w:hAnsi="Times New Roman" w:cs="Times New Roman"/>
+          <w:sz w:val="24"/>
+          <w:szCs w:val="24"/>
+        </w:rPr>
+        <w:fldChar w:fldCharType="begin"/>
+      </w:r>
+      <w:r>
+        <w:rPr>
+          <w:rFonts w:ascii="Times New Roman" w:hAnsi="Times New Roman" w:cs="Times New Roman"/>
+          <w:sz w:val="24"/>
+          <w:szCs w:val="24"/>
+        </w:rPr>
+        <w:instrText xml:space="preserve"> MERGEFIELD  ${NOMBRE_TITULAR_PRINCIPAL}  \* MERGEFORMAT </w:instrText>
+      </w:r>
+      <w:r>
+        <w:rPr>
+          <w:rFonts w:ascii="Times New Roman" w:hAnsi="Times New Roman" w:cs="Times New Roman"/>
+          <w:sz w:val="24"/>
+          <w:szCs w:val="24"/>
+        </w:rPr>
+        <w:fldChar w:fldCharType="separate"/>
+      </w:r>
+      <w:r>
+        <w:rPr>
+          <w:rFonts w:ascii="Times New Roman" w:hAnsi="Times New Roman" w:cs="Times New Roman"/>
+          <w:noProof/>
+          <w:sz w:val="24"/>
+          <w:szCs w:val="24"/>
+        </w:rPr>
+        <w:t>«${NOMBRE_TITULAR_PRINCIPAL}»</w:t>
+      </w:r>
+      <w:r>
+        <w:rPr>
+          <w:rFonts w:ascii="Times New Roman" w:hAnsi="Times New Roman" w:cs="Times New Roman"/>
+          <w:sz w:val="24"/>
+          <w:szCs w:val="24"/>
+        </w:rPr>
+        <w:fldChar w:fldCharType="end"/>
+      </w:r>
     </w:p>
     <w:p>
       <w:pPr>
@@ -3883,45 +3905,176 @@
           <w:shd w:val="clear" w:color="auto" w:fill="00FF00"/>
         </w:rPr>
       </w:pPr>
+      <w:proofErr w:type="spellStart"/>
+      <w:r>
+        <w:t>Vto</w:t>
+      </w:r>
+      <w:proofErr w:type="spellEnd"/>
+      <w:r>
+        <w:t xml:space="preserve">: </w:t>
+      </w:r>
+      <w:r>
+        <w:fldChar w:fldCharType="begin"/>
+      </w:r>
+      <w:r>
+        <w:instrText xml:space="preserve"> MERGEFIELD  ${LQ03.FFCTTO()}  \* MERGEFORMAT </w:instrText>
+      </w:r>
+      <w:r>
+        <w:fldChar w:fldCharType="separate"/>
+      </w:r>
+      <w:r>
+        <w:rPr>
+          <w:noProof/>
+        </w:rPr>
+        <w:t>«${LQ03.FFCTTO()}»</w:t>
+      </w:r>
+      <w:r>
+        <w:rPr>
+          <w:noProof/>
+        </w:rPr>
+        <w:fldChar w:fldCharType="end"/>
+      </w:r>
+      <w:r>
+        <w:t xml:space="preserve"> </w:t>
+      </w:r>
+      <w:proofErr w:type="spellStart"/>
+      <w:r>
+        <w:t>Int</w:t>
+      </w:r>
+      <w:proofErr w:type="spellEnd"/>
+      <w:r>
+        <w:t xml:space="preserve">. Debe: </w:t>
+      </w:r>
+      <w:r>
+        <w:fldChar w:fldCharType="begin"/>
+      </w:r>
+      <w:r>
+        <w:instrText xml:space="preserve"> MERGEFIELD  ${C15_FIN_POINDB}  \* MERGEFORMAT </w:instrText>
+      </w:r>
+      <w:r>
+        <w:fldChar w:fldCharType="separate"/>
+      </w:r>
+      <w:r>
+        <w:rPr>
+          <w:noProof/>
+        </w:rPr>
+        <w:t>«${C15_FIN_POINDB}»</w:t>
+      </w:r>
+      <w:r>
+        <w:rPr>
+          <w:noProof/>
+        </w:rPr>
+        <w:fldChar w:fldCharType="end"/>
+      </w:r>
+      <w:r>
+        <w:t xml:space="preserve">% Límite Máximo: </w:t>
+      </w:r>
+      <w:r>
+        <w:fldChar w:fldCharType="begin"/>
+      </w:r>
+      <w:r>
+        <w:instrText xml:space="preserve"> MERGEFIELD  ${C15_FIN_IMLIAC}  \* MERGEFORMAT </w:instrText>
+      </w:r>
+      <w:r>
+        <w:fldChar w:fldCharType="separate"/>
+      </w:r>
+      <w:r>
+        <w:rPr>
+          <w:noProof/>
+        </w:rPr>
+        <w:t>«${C15_FIN_IMLIAC}»</w:t>
+      </w:r>
+      <w:r>
+        <w:rPr>
+          <w:noProof/>
+        </w:rPr>
+        <w:fldChar w:fldCharType="end"/>
+      </w:r>
+    </w:p>
+    <w:p>
+      <w:pPr>
+        <w:rPr>
+          <w:shd w:val="clear" w:color="auto" w:fill="00FF00"/>
+        </w:rPr>
+      </w:pPr>
       <w:r>
         <w:t xml:space="preserve">CTA OPERATIVA: </w:t>
       </w:r>
-      <w:fldSimple w:instr=" MERGEFIELD  ${LQ03.COIBTQ()}  \* MERGEFORMAT ">
-        <w:r>
-          <w:rPr>
-            <w:noProof/>
-          </w:rPr>
-          <w:t>«${LQ03.COIBTQ()}»</w:t>
-        </w:r>
-      </w:fldSimple>
+      <w:r>
+        <w:fldChar w:fldCharType="begin"/>
+      </w:r>
+      <w:r>
+        <w:instrText xml:space="preserve"> MERGEFIELD  ${LQ03.COIBTQ()}  \* MERGEFORMAT </w:instrText>
+      </w:r>
+      <w:r>
+        <w:fldChar w:fldCharType="separate"/>
+      </w:r>
+      <w:r>
+        <w:rPr>
+          <w:noProof/>
+        </w:rPr>
+        <w:t>«${LQ03.COIBTQ()}»</w:t>
+      </w:r>
+      <w:r>
+        <w:rPr>
+          <w:noProof/>
+        </w:rPr>
+        <w:fldChar w:fldCharType="end"/>
+      </w:r>
       <w:r>
         <w:t xml:space="preserve"> </w:t>
       </w:r>
       <w:r>
         <w:t xml:space="preserve">PERIODO DEL </w:t>
       </w:r>
-      <w:fldSimple w:instr=" MERGEFIELD  ${C15_FIN_FANTLQ}  \* MERGEFORMAT ">
-        <w:r>
-          <w:rPr>
-            <w:noProof/>
-          </w:rPr>
-          <w:t>«${C15_FIN_FANTLQ}»</w:t>
-        </w:r>
-      </w:fldSimple>
+      <w:r>
+        <w:fldChar w:fldCharType="begin"/>
+      </w:r>
+      <w:r>
+        <w:instrText xml:space="preserve"> MERGEFIELD  ${C15_FIN_FANTLQ}  \* MERGEFORMAT </w:instrText>
+      </w:r>
+      <w:r>
+        <w:fldChar w:fldCharType="separate"/>
+      </w:r>
+      <w:r>
+        <w:rPr>
+          <w:noProof/>
+        </w:rPr>
+        <w:t>«${C15_FIN_FANTLQ}»</w:t>
+      </w:r>
+      <w:r>
+        <w:rPr>
+          <w:noProof/>
+        </w:rPr>
+        <w:fldChar w:fldCharType="end"/>
+      </w:r>
       <w:r>
         <w:t xml:space="preserve"> </w:t>
       </w:r>
       <w:r>
         <w:t xml:space="preserve">AL </w:t>
       </w:r>
-      <w:fldSimple w:instr=" MERGEFIELD  ${C15_FIN_FEVALQ}  \* MERGEFORMAT ">
-        <w:r>
-          <w:rPr>
-            <w:noProof/>
-          </w:rPr>
-          <w:t>«${C15_FIN_FEVALQ}»</w:t>
-        </w:r>
-      </w:fldSimple>
+      <w:r>
+        <w:fldChar w:fldCharType="begin"/>
+      </w:r>
+      <w:r>
+        <w:instrText xml:space="preserve"> MERGEFIELD  ${C15_FIN_FEVALQ}  \* MERGEFORMAT </w:instrText>
+      </w:r>
+      <w:r>
+        <w:fldChar w:fldCharType="separate"/>
+      </w:r>
+      <w:r>
+        <w:rPr>
+          <w:noProof/>
+        </w:rPr>
+        <w:t>«${C15_FIN_FEVALQ}»</w:t>
+      </w:r>
+      <w:r>
+        <w:rPr>
+          <w:noProof/>
+        </w:rPr>
+        <w:fldChar w:fldCharType="end"/>
+      </w:r>
     </w:p>
     <w:p>
       <w:pPr>
@@ -3942,25 +4095,59 @@
       <w:r>
         <w:t xml:space="preserve">Don </w:t>
       </w:r>
-      <w:fldSimple w:instr=" MERGEFIELD  ${NOMBRE_APODERADO}  \* MERGEFORMAT ">
-        <w:r>
-          <w:rPr>
-            <w:noProof/>
-          </w:rPr>
-          <w:t>«${NOMBRE_APODERADO}»</w:t>
-        </w:r>
-      </w:fldSimple>
-      <w:r>
-        <w:t xml:space="preserve">, </w:t>
-      </w:r>
-      <w:fldSimple w:instr=" MERGEFIELD  ${NOMBRE_ENTIDAD}  \* MERGEFORMAT ">
-        <w:r>
-          <w:rPr>
-            <w:noProof/>
-          </w:rPr>
-          <w:t>«${NOMBRE_ENTIDAD}»</w:t>
-        </w:r>
-      </w:fldSimple>
+      <w:r>
+        <w:fldChar w:fldCharType="begin"/>
+      </w:r>
+      <w:r>
+        <w:instrText xml:space="preserve"> MERGEFIELD  ${NOMBRE_APODERADO}  \* MERGEFORMAT </w:instrText>
+      </w:r>
+      <w:r>
+        <w:fldChar w:fldCharType="separate"/>
+      </w:r>
+      <w:r>
+        <w:rPr>
+          <w:noProof/>
+        </w:rPr>
+        <w:t>«${NOMBRE_APODERADO}»</w:t>
+      </w:r>
+      <w:r>
+        <w:rPr>
+          <w:noProof/>
+        </w:rPr>
+        <w:fldChar w:fldCharType="end"/>
+      </w:r>
+      <w:r>
+        <w:t>,</w:t>
+      </w:r>
+      <w:r>
+        <w:t xml:space="preserve"> apoderado de</w:t>
+      </w:r>
+      <w:r>
+        <w:t xml:space="preserve"> </w:t>
+      </w:r>
+      <w:bookmarkStart w:id="0" w:name="_GoBack"/>
+      <w:bookmarkEnd w:id="0"/>
+      <w:r>
+        <w:fldChar w:fldCharType="begin"/>
+      </w:r>
+      <w:r>
+        <w:instrText xml:space="preserve"> MERGEFIELD  ${NOMBRE_ENTIDAD}  \* MERGEFORMAT </w:instrText>
+      </w:r>
+      <w:r>
+        <w:fldChar w:fldCharType="separate"/>
+      </w:r>
+      <w:r>
+        <w:rPr>
+          <w:noProof/>
+        </w:rPr>
+        <w:t>«${NOMBRE_ENTIDAD}»</w:t>
+      </w:r>
+      <w:r>
+        <w:rPr>
+          <w:noProof/>
+        </w:rPr>
+        <w:fldChar w:fldCharType="end"/>
+      </w:r>
       <w:r>
         <w:t xml:space="preserve"> </w:t>
       </w:r>
@@ -4007,14 +4194,27 @@
       <w:r>
         <w:t>(</w:t>
       </w:r>
-      <w:fldSimple w:instr=" MERGEFIELD  ${LQ03.IMDEUD()}  \* MERGEFORMAT ">
-        <w:r>
-          <w:rPr>
-            <w:noProof/>
-          </w:rPr>
-          <w:t>«${LQ03.IMDEUD()}»</w:t>
-        </w:r>
-      </w:fldSimple>
+      <w:r>
+        <w:fldChar w:fldCharType="begin"/>
+      </w:r>
+      <w:r>
+        <w:instrText xml:space="preserve"> MERGEFIELD  ${LQ03.IMDEUD()}  \* MERGEFORMAT </w:instrText>
+      </w:r>
+      <w:r>
+        <w:fldChar w:fldCharType="separate"/>
+      </w:r>
+      <w:r>
+        <w:rPr>
+          <w:noProof/>
+        </w:rPr>
+        <w:t>«${LQ03.IMDEUD()}»</w:t>
+      </w:r>
+      <w:r>
+        <w:rPr>
+          <w:noProof/>
+        </w:rPr>
+        <w:fldChar w:fldCharType="end"/>
+      </w:r>
       <w:r>
         <w:t xml:space="preserve"> </w:t>
       </w:r>
@@ -4227,8 +4427,16 @@
           <w:szCs w:val="24"/>
         </w:rPr>
       </w:pPr>
-      <w:r>
-        <w:t>En la contabilidad de esta entidad.</w:t>
+      <w:proofErr w:type="gramStart"/>
+      <w:r>
+        <w:t>e</w:t>
+      </w:r>
+      <w:r>
+        <w:t>n</w:t>
+      </w:r>
+      <w:proofErr w:type="gramEnd"/>
+      <w:r>
+        <w:t xml:space="preserve"> la contabilidad de esta entidad.</w:t>
       </w:r>
     </w:p>
     <w:p>
@@ -4432,16 +4640,27 @@
             <w:r>
               <w:t xml:space="preserve"> </w:t>
             </w:r>
-            <w:fldSimple w:instr=" MERGEFIELD  ${NUM_CONTRATO}  \* MERGEFORMAT ">
-              <w:r>
-                <w:rPr>
-                  <w:noProof/>
-                </w:rPr>
-                <w:t>«${NUM_CONTRATO}»</w:t>
-              </w:r>
-            </w:fldSimple>
-            <w:bookmarkStart w:id="1" w:name="_GoBack"/>
-            <w:bookmarkEnd w:id="1"/>
+            <w:r>
+              <w:fldChar w:fldCharType="begin"/>
+            </w:r>
+            <w:r>
+              <w:instrText xml:space="preserve"> MERGEFIELD  ${NUM_CONTRATO}  \* MERGEFORMAT </w:instrText>
+            </w:r>
+            <w:r>
+              <w:fldChar w:fldCharType="separate"/>
+            </w:r>
+            <w:r>
+              <w:rPr>
+                <w:noProof/>
+              </w:rPr>
+              <w:t>«${NUM_CONTRATO}»</w:t>
+            </w:r>
+            <w:r>
+              <w:rPr>
+                <w:noProof/>
+              </w:rPr>
+              <w:fldChar w:fldCharType="end"/>
+            </w:r>
           </w:p>
         </w:tc>
         <w:tc>
@@ -4569,14 +4788,27 @@
             <w:r>
               <w:t xml:space="preserve"> </w:t>
             </w:r>
-            <w:fldSimple w:instr=" MERGEFIELD  ${C15_FIN_FEFCON}  \* MERGEFORMAT ">
-              <w:r>
-                <w:rPr>
-                  <w:noProof/>
-                </w:rPr>
-                <w:t>«${C15_FIN_FEFCON}»</w:t>
-              </w:r>
-            </w:fldSimple>
+            <w:r>
+              <w:fldChar w:fldCharType="begin"/>
+            </w:r>
+            <w:r>
+              <w:instrText xml:space="preserve"> MERGEFIELD  ${C15_FIN_FEFCON}  \* MERGEFORMAT </w:instrText>
+            </w:r>
+            <w:r>
+              <w:fldChar w:fldCharType="separate"/>
+            </w:r>
+            <w:r>
+              <w:rPr>
+                <w:noProof/>
+              </w:rPr>
+              <w:t>«${C15_FIN_FEFCON}»</w:t>
+            </w:r>
+            <w:r>
+              <w:rPr>
+                <w:noProof/>
+              </w:rPr>
+              <w:fldChar w:fldCharType="end"/>
+            </w:r>
           </w:p>
         </w:tc>
         <w:tc>
@@ -4602,14 +4834,27 @@
               </w:rPr>
               <w:t xml:space="preserve"> </w:t>
             </w:r>
-            <w:fldSimple w:instr=" MERGEFIELD  ${C15_FIN_POINDB}  \* MERGEFORMAT ">
-              <w:r>
-                <w:rPr>
-                  <w:noProof/>
-                </w:rPr>
-                <w:t>«${C15_FIN_POINDB}»</w:t>
-              </w:r>
-            </w:fldSimple>
+            <w:r>
+              <w:fldChar w:fldCharType="begin"/>
+            </w:r>
+            <w:r>
+              <w:instrText xml:space="preserve"> MERGEFIELD  ${C15_FIN_POINDB}  \* MERGEFORMAT </w:instrText>
+            </w:r>
+            <w:r>
+              <w:fldChar w:fldCharType="separate"/>
+            </w:r>
+            <w:r>
+              <w:rPr>
+                <w:noProof/>
+              </w:rPr>
+              <w:t>«${C15_FIN_POINDB}»</w:t>
+            </w:r>
+            <w:r>
+              <w:rPr>
+                <w:noProof/>
+              </w:rPr>
+              <w:fldChar w:fldCharType="end"/>
+            </w:r>
           </w:p>
         </w:tc>
         <w:tc>
@@ -4627,14 +4872,27 @@
             <w:r>
               <w:t xml:space="preserve"> </w:t>
             </w:r>
-            <w:fldSimple w:instr=" MERGEFIELD  ${C15_FIN_IMLIAC}  \* MERGEFORMAT ">
-              <w:r>
-                <w:rPr>
-                  <w:noProof/>
-                </w:rPr>
-                <w:t>«${C15_FIN_IMLIAC}»</w:t>
-              </w:r>
-            </w:fldSimple>
+            <w:r>
+              <w:fldChar w:fldCharType="begin"/>
+            </w:r>
+            <w:r>
+              <w:instrText xml:space="preserve"> MERGEFIELD  ${C15_FIN_IMLIAC}  \* MERGEFORMAT </w:instrText>
+            </w:r>
+            <w:r>
+              <w:fldChar w:fldCharType="separate"/>
+            </w:r>
+            <w:r>
+              <w:rPr>
+                <w:noProof/>
+              </w:rPr>
+              <w:t>«${C15_FIN_IMLIAC}»</w:t>
+            </w:r>
+            <w:r>
+              <w:rPr>
+                <w:noProof/>
+              </w:rPr>
+              <w:fldChar w:fldCharType="end"/>
+            </w:r>
           </w:p>
         </w:tc>
         <w:tc>
@@ -4681,14 +4939,30 @@
             <w:r>
               <w:t xml:space="preserve"> </w:t>
             </w:r>
-            <w:fldSimple w:instr=" MERGEFIELD  ${C15_FIN_NCTAOP}  \* MERGEFORMAT ">
-              <w:r>
-                <w:rPr>
-                  <w:noProof/>
-                </w:rPr>
-                <w:t>«${C15_FIN_NCTAOP}»</w:t>
-              </w:r>
-            </w:fldSimple>
+            <w:r>
+              <w:fldChar w:fldCharType="begin"/>
+            </w:r>
+            <w:r>
+              <w:instrText xml:space="preserve"> </w:instrText>
+            </w:r>
+            <w:r>
+              <w:instrText xml:space="preserve">MERGEFIELD  ${C15_FIN_NCTAOP}  \* MERGEFORMAT </w:instrText>
+            </w:r>
+            <w:r>
+              <w:fldChar w:fldCharType="separate"/>
+            </w:r>
+            <w:r>
+              <w:rPr>
+                <w:noProof/>
+              </w:rPr>
+              <w:t>«${C15_FIN_NCTAOP}»</w:t>
+            </w:r>
+            <w:r>
+              <w:rPr>
+                <w:noProof/>
+              </w:rPr>
+              <w:fldChar w:fldCharType="end"/>
+            </w:r>
           </w:p>
         </w:tc>
         <w:tc>
@@ -4701,14 +4975,27 @@
                 <w:highlight w:val="green"/>
               </w:rPr>
             </w:pPr>
-            <w:fldSimple w:instr=" MERGEFIELD  ${C15_FIN_DESLIQ}  \* MERGEFORMAT ">
-              <w:r>
-                <w:rPr>
-                  <w:noProof/>
-                </w:rPr>
-                <w:t>«${C15_FIN_DESLIQ}»</w:t>
-              </w:r>
-            </w:fldSimple>
+            <w:r>
+              <w:fldChar w:fldCharType="begin"/>
+            </w:r>
+            <w:r>
+              <w:instrText xml:space="preserve"> MERGEFIELD  ${C15_FIN_DESLIQ}  \* MERGEFORMAT </w:instrText>
+            </w:r>
+            <w:r>
+              <w:fldChar w:fldCharType="separate"/>
+            </w:r>
+            <w:r>
+              <w:rPr>
+                <w:noProof/>
+              </w:rPr>
+              <w:t>«${C15_FIN_DESLIQ}»</w:t>
+            </w:r>
+            <w:r>
+              <w:rPr>
+                <w:noProof/>
+              </w:rPr>
+              <w:fldChar w:fldCharType="end"/>
+            </w:r>
           </w:p>
         </w:tc>
         <w:tc>
@@ -4735,18 +5022,31 @@
             <w:r>
               <w:t xml:space="preserve"> </w:t>
             </w:r>
-            <w:fldSimple w:instr=" MERGEFIELD  ${C15_FIN_FANTLQ}  \* MERGEFORMAT ">
-              <w:r>
-                <w:rPr>
-                  <w:noProof/>
-                </w:rPr>
-                <w:t>«${C15_FIN_FANTLQ}»</w:t>
-              </w:r>
-            </w:fldSimple>
+            <w:r>
+              <w:fldChar w:fldCharType="begin"/>
+            </w:r>
+            <w:r>
+              <w:instrText xml:space="preserve"> MERGEFIELD  ${C15_FIN_FANTLQ}  \* MERGEFORMAT </w:instrText>
+            </w:r>
+            <w:r>
+              <w:fldChar w:fldCharType="separate"/>
+            </w:r>
             <w:r>
               <w:rPr>
                 <w:noProof/>
               </w:rPr>
+              <w:t>«${C15_FIN_FANTLQ}»</w:t>
+            </w:r>
+            <w:r>
+              <w:rPr>
+                <w:noProof/>
+              </w:rPr>
+              <w:fldChar w:fldCharType="end"/>
+            </w:r>
+            <w:r>
+              <w:rPr>
+                <w:noProof/>
+              </w:rPr>
               <w:t xml:space="preserve"> </w:t>
             </w:r>
             <w:r>
@@ -4758,14 +5058,30 @@
             <w:r>
               <w:t xml:space="preserve"> </w:t>
             </w:r>
-            <w:fldSimple w:instr=" MERGEFIELD  ${C15_FIN_FEVALQ}  \* MERGEFORMAT ">
-              <w:r>
-                <w:rPr>
-                  <w:noProof/>
-                </w:rPr>
-                <w:t>«${C15_FIN_FEVALQ}»</w:t>
-              </w:r>
-            </w:fldSimple>
+            <w:r>
+              <w:fldChar w:fldCharType="begin"/>
+            </w:r>
+            <w:r>
+              <w:instrText xml:space="preserve"> MERGEFIELD  ${C15_FIN_FEVALQ}  </w:instrText>
+            </w:r>
+            <w:r>
+              <w:instrText xml:space="preserve">\* MERGEFORMAT </w:instrText>
+            </w:r>
+            <w:r>
+              <w:fldChar w:fldCharType="separate"/>
+            </w:r>
+            <w:r>
+              <w:rPr>
+                <w:noProof/>
+              </w:rPr>
+              <w:t>«${C15_FIN_FEVALQ}»</w:t>
+            </w:r>
+            <w:r>
+              <w:rPr>
+                <w:noProof/>
+              </w:rPr>
+              <w:fldChar w:fldCharType="end"/>
+            </w:r>
           </w:p>
         </w:tc>
       </w:tr>
@@ -5032,14 +5348,27 @@
                 <w:lang w:val="en-US"/>
               </w:rPr>
             </w:pPr>
-            <w:fldSimple w:instr=" MERGEFIELD  ${movimiento.FECHAV()}  \* MERGEFORMAT ">
-              <w:r>
-                <w:rPr>
-                  <w:noProof/>
-                </w:rPr>
-                <w:t>«${movimiento.FECHAV()}»</w:t>
-              </w:r>
-            </w:fldSimple>
+            <w:r>
+              <w:fldChar w:fldCharType="begin"/>
+            </w:r>
+            <w:r>
+              <w:instrText xml:space="preserve"> MERGEFIELD  ${movimiento.FECHAV()}  \* MERGEFORMAT </w:instrText>
+            </w:r>
+            <w:r>
+              <w:fldChar w:fldCharType="separate"/>
+            </w:r>
+            <w:r>
+              <w:rPr>
+                <w:noProof/>
+              </w:rPr>
+              <w:t>«${movimiento.FECHAV()}»</w:t>
+            </w:r>
+            <w:r>
+              <w:rPr>
+                <w:noProof/>
+              </w:rPr>
+              <w:fldChar w:fldCharType="end"/>
+            </w:r>
           </w:p>
         </w:tc>
         <w:tc>
@@ -5053,14 +5382,30 @@
                 <w:lang w:val="en-US"/>
               </w:rPr>
             </w:pPr>
-            <w:fldSimple w:instr=" MERGEFIELD  ${movimiento.CNCORT()}  \* MERGEFORMAT ">
-              <w:r>
-                <w:rPr>
-                  <w:noProof/>
-                </w:rPr>
-                <w:t>«${movimiento.CNCORT()}»</w:t>
-              </w:r>
-            </w:fldSimple>
+            <w:r>
+              <w:fldChar w:fldCharType="begin"/>
+            </w:r>
+            <w:r>
+              <w:instrText xml:space="preserve"> MERGEFIELD  ${movimien</w:instrText>
+            </w:r>
+            <w:r>
+              <w:instrText xml:space="preserve">to.CNCORT()}  \* MERGEFORMAT </w:instrText>
+            </w:r>
+            <w:r>
+              <w:fldChar w:fldCharType="separate"/>
+            </w:r>
+            <w:r>
+              <w:rPr>
+                <w:noProof/>
+              </w:rPr>
+              <w:t>«${movimiento.CNCORT()}»</w:t>
+            </w:r>
+            <w:r>
+              <w:rPr>
+                <w:noProof/>
+              </w:rPr>
+              <w:fldChar w:fldCharType="end"/>
+            </w:r>
           </w:p>
         </w:tc>
         <w:tc>
@@ -5074,14 +5419,27 @@
                 <w:lang w:val="en-US"/>
               </w:rPr>
             </w:pPr>
-            <w:fldSimple w:instr=" MERGEFIELD  ${movimiento.IMMOVY()}  \* MERGEFORMAT ">
-              <w:r>
-                <w:rPr>
-                  <w:noProof/>
-                </w:rPr>
-                <w:t>«${movimiento.IMMOVY()}»</w:t>
-              </w:r>
-            </w:fldSimple>
+            <w:r>
+              <w:fldChar w:fldCharType="begin"/>
+            </w:r>
+            <w:r>
+              <w:instrText xml:space="preserve"> MERGEFIELD  ${movimiento.IMMOVY()}  \* MERGEFORMAT </w:instrText>
+            </w:r>
+            <w:r>
+              <w:fldChar w:fldCharType="separate"/>
+            </w:r>
+            <w:r>
+              <w:rPr>
+                <w:noProof/>
+              </w:rPr>
+              <w:t>«${movimiento.IMMOVY()}»</w:t>
+            </w:r>
+            <w:r>
+              <w:rPr>
+                <w:noProof/>
+              </w:rPr>
+              <w:fldChar w:fldCharType="end"/>
+            </w:r>
           </w:p>
         </w:tc>
         <w:tc>
@@ -5095,14 +5453,27 @@
                 <w:lang w:val="en-US"/>
               </w:rPr>
             </w:pPr>
-            <w:fldSimple w:instr=" MERGEFIELD  ${movimiento.CASALY()}  \* MERGEFORMAT ">
-              <w:r>
-                <w:rPr>
-                  <w:noProof/>
-                </w:rPr>
-                <w:t>«${movimiento.CASALY()}»</w:t>
-              </w:r>
-            </w:fldSimple>
+            <w:r>
+              <w:fldChar w:fldCharType="begin"/>
+            </w:r>
+            <w:r>
+              <w:instrText xml:space="preserve"> MERGEFIELD  ${movimiento.CASALY()}  \* MERGEFORMAT </w:instrText>
+            </w:r>
+            <w:r>
+              <w:fldChar w:fldCharType="separate"/>
+            </w:r>
+            <w:r>
+              <w:rPr>
+                <w:noProof/>
+              </w:rPr>
+              <w:t>«${movimiento.CASALY()}»</w:t>
+            </w:r>
+            <w:r>
+              <w:rPr>
+                <w:noProof/>
+              </w:rPr>
+              <w:fldChar w:fldCharType="end"/>
+            </w:r>
           </w:p>
         </w:tc>
         <w:tc>
@@ -5110,14 +5481,27 @@
             <w:tcW w:w="709" w:type="dxa"/>
           </w:tcPr>
           <w:p>
-            <w:fldSimple w:instr=" MERGEFIELD  ${movimiento.CADISY()}  \* MERGEFORMAT ">
-              <w:r>
-                <w:rPr>
-                  <w:noProof/>
-                </w:rPr>
-                <w:t>«${movimiento.CADISY()}»</w:t>
-              </w:r>
-            </w:fldSimple>
+            <w:r>
+              <w:fldChar w:fldCharType="begin"/>
+            </w:r>
+            <w:r>
+              <w:instrText xml:space="preserve"> MERGEFIELD  ${movimiento.CADISY()}  \* MERGEFORMAT </w:instrText>
+            </w:r>
+            <w:r>
+              <w:fldChar w:fldCharType="separate"/>
+            </w:r>
+            <w:r>
+              <w:rPr>
+                <w:noProof/>
+              </w:rPr>
+              <w:t>«${movimiento.CADISY()}»</w:t>
+            </w:r>
+            <w:r>
+              <w:rPr>
+                <w:noProof/>
+              </w:rPr>
+              <w:fldChar w:fldCharType="end"/>
+            </w:r>
           </w:p>
         </w:tc>
         <w:tc>
@@ -5134,14 +5518,27 @@
                 <w:lang w:val="en-US"/>
               </w:rPr>
             </w:pPr>
-            <w:fldSimple w:instr=" MERGEFIELD  ${movimiento.CANUDY()}  \* MERGEFORMAT ">
-              <w:r>
-                <w:rPr>
-                  <w:noProof/>
-                </w:rPr>
-                <w:t>«${movimiento.CANUDY()}»</w:t>
-              </w:r>
-            </w:fldSimple>
+            <w:r>
+              <w:fldChar w:fldCharType="begin"/>
+            </w:r>
+            <w:r>
+              <w:instrText xml:space="preserve"> MERGEFIELD  ${movimiento.CANUDY()}  \* MERGEFORMAT </w:instrText>
+            </w:r>
+            <w:r>
+              <w:fldChar w:fldCharType="separate"/>
+            </w:r>
+            <w:r>
+              <w:rPr>
+                <w:noProof/>
+              </w:rPr>
+              <w:t>«${movimiento.CANUDY()}»</w:t>
+            </w:r>
+            <w:r>
+              <w:rPr>
+                <w:noProof/>
+              </w:rPr>
+              <w:fldChar w:fldCharType="end"/>
+            </w:r>
           </w:p>
         </w:tc>
         <w:tc>
@@ -5159,14 +5556,27 @@
                 <w:lang w:val="en-US"/>
               </w:rPr>
             </w:pPr>
-            <w:fldSimple w:instr=" MERGEFIELD  ${movimiento.CANUCY()}  \* MERGEFORMAT ">
-              <w:r>
-                <w:rPr>
-                  <w:noProof/>
-                </w:rPr>
-                <w:t>«${movimiento.CANUCY()}»</w:t>
-              </w:r>
-            </w:fldSimple>
+            <w:r>
+              <w:fldChar w:fldCharType="begin"/>
+            </w:r>
+            <w:r>
+              <w:instrText xml:space="preserve"> MERGEFIELD  ${movimiento.CANUCY()}  \* MERGEFORMAT </w:instrText>
+            </w:r>
+            <w:r>
+              <w:fldChar w:fldCharType="separate"/>
+            </w:r>
+            <w:r>
+              <w:rPr>
+                <w:noProof/>
+              </w:rPr>
+              <w:t>«${movimiento.CANUCY()}»</w:t>
+            </w:r>
+            <w:r>
+              <w:rPr>
+                <w:noProof/>
+              </w:rPr>
+              <w:fldChar w:fldCharType="end"/>
+            </w:r>
           </w:p>
         </w:tc>
         <w:tc>
@@ -5183,14 +5593,30 @@
                 <w:lang w:val="en-US"/>
               </w:rPr>
             </w:pPr>
-            <w:fldSimple w:instr=" MERGEFIELD  ${movimiento.CANUEY()}  \* MERGEFORMAT ">
-              <w:r>
-                <w:rPr>
-                  <w:noProof/>
-                </w:rPr>
-                <w:t>«${movimiento.CANUEY()}»</w:t>
-              </w:r>
-            </w:fldSimple>
+            <w:r>
+              <w:fldChar w:fldCharType="begin"/>
+            </w:r>
+            <w:r>
+              <w:instrText xml:space="preserve"> MERGEFIELD  ${m</w:instrText>
+            </w:r>
+            <w:r>
+              <w:instrText xml:space="preserve">ovimiento.CANUEY()}  \* MERGEFORMAT </w:instrText>
+            </w:r>
+            <w:r>
+              <w:fldChar w:fldCharType="separate"/>
+            </w:r>
+            <w:r>
+              <w:rPr>
+                <w:noProof/>
+              </w:rPr>
+              <w:t>«${movimiento.CANUEY()}»</w:t>
+            </w:r>
+            <w:r>
+              <w:rPr>
+                <w:noProof/>
+              </w:rPr>
+              <w:fldChar w:fldCharType="end"/>
+            </w:r>
           </w:p>
         </w:tc>
       </w:tr>
@@ -5271,7 +5697,7 @@
       <w:spacing w:line="276" w:lineRule="auto"/>
       <w:jc w:val="right"/>
     </w:pPr>
-    <w:bookmarkStart w:id="0" w:name="logo"/>
+    <w:bookmarkStart w:id="1" w:name="logo"/>
     <w:r>
       <w:rPr>
         <w:noProof/>
@@ -5319,7 +5745,7 @@
         </wp:inline>
       </w:drawing>
     </w:r>
-    <w:bookmarkEnd w:id="0"/>
+    <w:bookmarkEnd w:id="1"/>
   </w:p>
   <w:p>
     <w:pPr>
@@ -5585,7 +6011,6 @@
       <w:spacing w:line="240" w:lineRule="auto"/>
     </w:pPr>
     <w:tblPr>
-      <w:tblInd w:w="0" w:type="dxa"/>
       <w:tblBorders>
         <w:top w:val="single" w:sz="4" w:space="0" w:color="auto"/>
         <w:left w:val="single" w:sz="4" w:space="0" w:color="auto"/>
@@ -5594,12 +6019,6 @@
         <w:insideH w:val="single" w:sz="4" w:space="0" w:color="auto"/>
         <w:insideV w:val="single" w:sz="4" w:space="0" w:color="auto"/>
       </w:tblBorders>
-      <w:tblCellMar>
-        <w:top w:w="0" w:type="dxa"/>
-        <w:left w:w="108" w:type="dxa"/>
-        <w:bottom w:w="0" w:type="dxa"/>
-        <w:right w:w="108" w:type="dxa"/>
-      </w:tblCellMar>
     </w:tblPr>
   </w:style>
   <w:style w:type="paragraph" w:styleId="Textodeglobo">
@@ -5933,7 +6352,6 @@
       <w:spacing w:line="240" w:lineRule="auto"/>
     </w:pPr>
     <w:tblPr>
-      <w:tblInd w:w="0" w:type="dxa"/>
       <w:tblBorders>
         <w:top w:val="single" w:sz="4" w:space="0" w:color="auto"/>
         <w:left w:val="single" w:sz="4" w:space="0" w:color="auto"/>
@@ -5942,12 +6360,6 @@
         <w:insideH w:val="single" w:sz="4" w:space="0" w:color="auto"/>
         <w:insideV w:val="single" w:sz="4" w:space="0" w:color="auto"/>
       </w:tblBorders>
-      <w:tblCellMar>
-        <w:top w:w="0" w:type="dxa"/>
-        <w:left w:w="108" w:type="dxa"/>
-        <w:bottom w:w="0" w:type="dxa"/>
-        <w:right w:w="108" w:type="dxa"/>
-      </w:tblCellMar>
     </w:tblPr>
   </w:style>
   <w:style w:type="paragraph" w:styleId="Textodeglobo">

</xml_diff>